<commit_message>
T1648 Tambah nomor akad di form akad
</commit_message>
<xml_diff>
--- a/public/template/perjanjian_pembiayaan_mrb.docx
+++ b/public/template/perjanjian_pembiayaan_mrb.docx
@@ -1006,8 +1006,19 @@
           <w:szCs w:val="22"/>
           <w:lang w:val="id-ID"/>
         </w:rPr>
-        <w:t>KTP/SIM/………..</w:t>
-      </w:r>
+        <w:t>KTP/SIM/……</w:t>
+      </w:r>
+      <w:proofErr w:type="gramStart"/>
+      <w:r>
+        <w:rPr>
+          <w:rFonts w:ascii="Arial" w:hAnsi="Arial" w:cs="Arial"/>
+          <w:sz w:val="22"/>
+          <w:szCs w:val="22"/>
+          <w:lang w:val="id-ID"/>
+        </w:rPr>
+        <w:t>…..</w:t>
+      </w:r>
+      <w:proofErr w:type="gramEnd"/>
       <w:r>
         <w:rPr>
           <w:rFonts w:ascii="Arial" w:hAnsi="Arial" w:cs="Arial"/>
@@ -2186,6 +2197,7 @@
           <w:lang w:val="es-ES"/>
         </w:rPr>
       </w:pPr>
+      <w:proofErr w:type="spellStart"/>
       <w:r>
         <w:rPr>
           <w:rFonts w:ascii="Arial" w:hAnsi="Arial" w:cs="Arial"/>
@@ -2197,16 +2209,130 @@
           <w:szCs w:val="22"/>
           <w:lang w:val="es-ES"/>
         </w:rPr>
-        <w:t>Pihak II</w:t>
-      </w:r>
-      <w:r>
-        <w:rPr>
-          <w:rFonts w:ascii="Arial" w:hAnsi="Arial" w:cs="Arial"/>
+        <w:t>Pihak</w:t>
+      </w:r>
+      <w:proofErr w:type="spellEnd"/>
+      <w:r>
+        <w:rPr>
+          <w:rFonts w:ascii="Arial" w:hAnsi="Arial" w:cs="Arial"/>
+          <w:b/>
+          <w:bCs/>
+          <w:i/>
+          <w:iCs/>
           <w:sz w:val="22"/>
           <w:szCs w:val="22"/>
           <w:lang w:val="es-ES"/>
         </w:rPr>
-        <w:t xml:space="preserve"> dimohonkan membayar biaya administrasi sebesar Rp. </w:t>
+        <w:t xml:space="preserve"> II</w:t>
+      </w:r>
+      <w:r>
+        <w:rPr>
+          <w:rFonts w:ascii="Arial" w:hAnsi="Arial" w:cs="Arial"/>
+          <w:sz w:val="22"/>
+          <w:szCs w:val="22"/>
+          <w:lang w:val="es-ES"/>
+        </w:rPr>
+        <w:t xml:space="preserve"> </w:t>
+      </w:r>
+      <w:proofErr w:type="spellStart"/>
+      <w:r>
+        <w:rPr>
+          <w:rFonts w:ascii="Arial" w:hAnsi="Arial" w:cs="Arial"/>
+          <w:sz w:val="22"/>
+          <w:szCs w:val="22"/>
+          <w:lang w:val="es-ES"/>
+        </w:rPr>
+        <w:t>dimohonkan</w:t>
+      </w:r>
+      <w:proofErr w:type="spellEnd"/>
+      <w:r>
+        <w:rPr>
+          <w:rFonts w:ascii="Arial" w:hAnsi="Arial" w:cs="Arial"/>
+          <w:sz w:val="22"/>
+          <w:szCs w:val="22"/>
+          <w:lang w:val="es-ES"/>
+        </w:rPr>
+        <w:t xml:space="preserve"> </w:t>
+      </w:r>
+      <w:proofErr w:type="spellStart"/>
+      <w:r>
+        <w:rPr>
+          <w:rFonts w:ascii="Arial" w:hAnsi="Arial" w:cs="Arial"/>
+          <w:sz w:val="22"/>
+          <w:szCs w:val="22"/>
+          <w:lang w:val="es-ES"/>
+        </w:rPr>
+        <w:t>membayar</w:t>
+      </w:r>
+      <w:proofErr w:type="spellEnd"/>
+      <w:r>
+        <w:rPr>
+          <w:rFonts w:ascii="Arial" w:hAnsi="Arial" w:cs="Arial"/>
+          <w:sz w:val="22"/>
+          <w:szCs w:val="22"/>
+          <w:lang w:val="es-ES"/>
+        </w:rPr>
+        <w:t xml:space="preserve"> </w:t>
+      </w:r>
+      <w:proofErr w:type="spellStart"/>
+      <w:r>
+        <w:rPr>
+          <w:rFonts w:ascii="Arial" w:hAnsi="Arial" w:cs="Arial"/>
+          <w:sz w:val="22"/>
+          <w:szCs w:val="22"/>
+          <w:lang w:val="es-ES"/>
+        </w:rPr>
+        <w:t>biaya</w:t>
+      </w:r>
+      <w:proofErr w:type="spellEnd"/>
+      <w:r>
+        <w:rPr>
+          <w:rFonts w:ascii="Arial" w:hAnsi="Arial" w:cs="Arial"/>
+          <w:sz w:val="22"/>
+          <w:szCs w:val="22"/>
+          <w:lang w:val="es-ES"/>
+        </w:rPr>
+        <w:t xml:space="preserve"> </w:t>
+      </w:r>
+      <w:proofErr w:type="spellStart"/>
+      <w:r>
+        <w:rPr>
+          <w:rFonts w:ascii="Arial" w:hAnsi="Arial" w:cs="Arial"/>
+          <w:sz w:val="22"/>
+          <w:szCs w:val="22"/>
+          <w:lang w:val="es-ES"/>
+        </w:rPr>
+        <w:t>administrasi</w:t>
+      </w:r>
+      <w:proofErr w:type="spellEnd"/>
+      <w:r>
+        <w:rPr>
+          <w:rFonts w:ascii="Arial" w:hAnsi="Arial" w:cs="Arial"/>
+          <w:sz w:val="22"/>
+          <w:szCs w:val="22"/>
+          <w:lang w:val="es-ES"/>
+        </w:rPr>
+        <w:t xml:space="preserve"> </w:t>
+      </w:r>
+      <w:proofErr w:type="spellStart"/>
+      <w:r>
+        <w:rPr>
+          <w:rFonts w:ascii="Arial" w:hAnsi="Arial" w:cs="Arial"/>
+          <w:sz w:val="22"/>
+          <w:szCs w:val="22"/>
+          <w:lang w:val="es-ES"/>
+        </w:rPr>
+        <w:t>sebesar</w:t>
+      </w:r>
+      <w:proofErr w:type="spellEnd"/>
+      <w:r>
+        <w:rPr>
+          <w:rFonts w:ascii="Arial" w:hAnsi="Arial" w:cs="Arial"/>
+          <w:sz w:val="22"/>
+          <w:szCs w:val="22"/>
+          <w:lang w:val="es-ES"/>
+        </w:rPr>
+        <w:t xml:space="preserve"> Rp. </w:t>
       </w:r>
       <w:r>
         <w:rPr>
@@ -2236,6 +2362,7 @@
           <w:lang w:val="es-ES"/>
         </w:rPr>
       </w:pPr>
+      <w:proofErr w:type="spellStart"/>
       <w:r>
         <w:rPr>
           <w:rFonts w:ascii="Arial" w:hAnsi="Arial" w:cs="Arial"/>
@@ -2243,8 +2370,359 @@
           <w:szCs w:val="22"/>
           <w:lang w:val="es-ES"/>
         </w:rPr>
-        <w:t xml:space="preserve">Dalam hal diperlukan jasa-jasa Notaris, Asuransi atau jasa-jasa lainnya sehubungan dengan pelaksanaan kesepakatan ini maka segala biaya tersebut dibebankan kepada </w:t>
-      </w:r>
+        <w:t>Dalam</w:t>
+      </w:r>
+      <w:proofErr w:type="spellEnd"/>
+      <w:r>
+        <w:rPr>
+          <w:rFonts w:ascii="Arial" w:hAnsi="Arial" w:cs="Arial"/>
+          <w:sz w:val="22"/>
+          <w:szCs w:val="22"/>
+          <w:lang w:val="es-ES"/>
+        </w:rPr>
+        <w:t xml:space="preserve"> </w:t>
+      </w:r>
+      <w:proofErr w:type="spellStart"/>
+      <w:r>
+        <w:rPr>
+          <w:rFonts w:ascii="Arial" w:hAnsi="Arial" w:cs="Arial"/>
+          <w:sz w:val="22"/>
+          <w:szCs w:val="22"/>
+          <w:lang w:val="es-ES"/>
+        </w:rPr>
+        <w:t>hal</w:t>
+      </w:r>
+      <w:proofErr w:type="spellEnd"/>
+      <w:r>
+        <w:rPr>
+          <w:rFonts w:ascii="Arial" w:hAnsi="Arial" w:cs="Arial"/>
+          <w:sz w:val="22"/>
+          <w:szCs w:val="22"/>
+          <w:lang w:val="es-ES"/>
+        </w:rPr>
+        <w:t xml:space="preserve"> </w:t>
+      </w:r>
+      <w:proofErr w:type="spellStart"/>
+      <w:r>
+        <w:rPr>
+          <w:rFonts w:ascii="Arial" w:hAnsi="Arial" w:cs="Arial"/>
+          <w:sz w:val="22"/>
+          <w:szCs w:val="22"/>
+          <w:lang w:val="es-ES"/>
+        </w:rPr>
+        <w:t>diperlukan</w:t>
+      </w:r>
+      <w:proofErr w:type="spellEnd"/>
+      <w:r>
+        <w:rPr>
+          <w:rFonts w:ascii="Arial" w:hAnsi="Arial" w:cs="Arial"/>
+          <w:sz w:val="22"/>
+          <w:szCs w:val="22"/>
+          <w:lang w:val="es-ES"/>
+        </w:rPr>
+        <w:t xml:space="preserve"> jasa-jasa </w:t>
+      </w:r>
+      <w:proofErr w:type="spellStart"/>
+      <w:r>
+        <w:rPr>
+          <w:rFonts w:ascii="Arial" w:hAnsi="Arial" w:cs="Arial"/>
+          <w:sz w:val="22"/>
+          <w:szCs w:val="22"/>
+          <w:lang w:val="es-ES"/>
+        </w:rPr>
+        <w:t>Notaris</w:t>
+      </w:r>
+      <w:proofErr w:type="spellEnd"/>
+      <w:r>
+        <w:rPr>
+          <w:rFonts w:ascii="Arial" w:hAnsi="Arial" w:cs="Arial"/>
+          <w:sz w:val="22"/>
+          <w:szCs w:val="22"/>
+          <w:lang w:val="es-ES"/>
+        </w:rPr>
+        <w:t xml:space="preserve">, </w:t>
+      </w:r>
+      <w:proofErr w:type="spellStart"/>
+      <w:r>
+        <w:rPr>
+          <w:rFonts w:ascii="Arial" w:hAnsi="Arial" w:cs="Arial"/>
+          <w:sz w:val="22"/>
+          <w:szCs w:val="22"/>
+          <w:lang w:val="es-ES"/>
+        </w:rPr>
+        <w:t>Asuransi</w:t>
+      </w:r>
+      <w:proofErr w:type="spellEnd"/>
+      <w:r>
+        <w:rPr>
+          <w:rFonts w:ascii="Arial" w:hAnsi="Arial" w:cs="Arial"/>
+          <w:sz w:val="22"/>
+          <w:szCs w:val="22"/>
+          <w:lang w:val="es-ES"/>
+        </w:rPr>
+        <w:t xml:space="preserve"> </w:t>
+      </w:r>
+      <w:proofErr w:type="spellStart"/>
+      <w:r>
+        <w:rPr>
+          <w:rFonts w:ascii="Arial" w:hAnsi="Arial" w:cs="Arial"/>
+          <w:sz w:val="22"/>
+          <w:szCs w:val="22"/>
+          <w:lang w:val="es-ES"/>
+        </w:rPr>
+        <w:t>atau</w:t>
+      </w:r>
+      <w:proofErr w:type="spellEnd"/>
+      <w:r>
+        <w:rPr>
+          <w:rFonts w:ascii="Arial" w:hAnsi="Arial" w:cs="Arial"/>
+          <w:sz w:val="22"/>
+          <w:szCs w:val="22"/>
+          <w:lang w:val="es-ES"/>
+        </w:rPr>
+        <w:t xml:space="preserve"> jasa-jasa </w:t>
+      </w:r>
+      <w:proofErr w:type="spellStart"/>
+      <w:r>
+        <w:rPr>
+          <w:rFonts w:ascii="Arial" w:hAnsi="Arial" w:cs="Arial"/>
+          <w:sz w:val="22"/>
+          <w:szCs w:val="22"/>
+          <w:lang w:val="es-ES"/>
+        </w:rPr>
+        <w:t>lainnya</w:t>
+      </w:r>
+      <w:proofErr w:type="spellEnd"/>
+      <w:r>
+        <w:rPr>
+          <w:rFonts w:ascii="Arial" w:hAnsi="Arial" w:cs="Arial"/>
+          <w:sz w:val="22"/>
+          <w:szCs w:val="22"/>
+          <w:lang w:val="es-ES"/>
+        </w:rPr>
+        <w:t xml:space="preserve"> </w:t>
+      </w:r>
+      <w:proofErr w:type="spellStart"/>
+      <w:r>
+        <w:rPr>
+          <w:rFonts w:ascii="Arial" w:hAnsi="Arial" w:cs="Arial"/>
+          <w:sz w:val="22"/>
+          <w:szCs w:val="22"/>
+          <w:lang w:val="es-ES"/>
+        </w:rPr>
+        <w:t>sehubungan</w:t>
+      </w:r>
+      <w:proofErr w:type="spellEnd"/>
+      <w:r>
+        <w:rPr>
+          <w:rFonts w:ascii="Arial" w:hAnsi="Arial" w:cs="Arial"/>
+          <w:sz w:val="22"/>
+          <w:szCs w:val="22"/>
+          <w:lang w:val="es-ES"/>
+        </w:rPr>
+        <w:t xml:space="preserve"> </w:t>
+      </w:r>
+      <w:proofErr w:type="spellStart"/>
+      <w:r>
+        <w:rPr>
+          <w:rFonts w:ascii="Arial" w:hAnsi="Arial" w:cs="Arial"/>
+          <w:sz w:val="22"/>
+          <w:szCs w:val="22"/>
+          <w:lang w:val="es-ES"/>
+        </w:rPr>
+        <w:t>dengan</w:t>
+      </w:r>
+      <w:proofErr w:type="spellEnd"/>
+      <w:r>
+        <w:rPr>
+          <w:rFonts w:ascii="Arial" w:hAnsi="Arial" w:cs="Arial"/>
+          <w:sz w:val="22"/>
+          <w:szCs w:val="22"/>
+          <w:lang w:val="es-ES"/>
+        </w:rPr>
+        <w:t xml:space="preserve"> </w:t>
+      </w:r>
+      <w:proofErr w:type="spellStart"/>
+      <w:r>
+        <w:rPr>
+          <w:rFonts w:ascii="Arial" w:hAnsi="Arial" w:cs="Arial"/>
+          <w:sz w:val="22"/>
+          <w:szCs w:val="22"/>
+          <w:lang w:val="es-ES"/>
+        </w:rPr>
+        <w:t>pelaksanaan</w:t>
+      </w:r>
+      <w:proofErr w:type="spellEnd"/>
+      <w:r>
+        <w:rPr>
+          <w:rFonts w:ascii="Arial" w:hAnsi="Arial" w:cs="Arial"/>
+          <w:sz w:val="22"/>
+          <w:szCs w:val="22"/>
+          <w:lang w:val="es-ES"/>
+        </w:rPr>
+        <w:t xml:space="preserve"> </w:t>
+      </w:r>
+      <w:proofErr w:type="spellStart"/>
+      <w:r>
+        <w:rPr>
+          <w:rFonts w:ascii="Arial" w:hAnsi="Arial" w:cs="Arial"/>
+          <w:sz w:val="22"/>
+          <w:szCs w:val="22"/>
+          <w:lang w:val="es-ES"/>
+        </w:rPr>
+        <w:t>kesepakatan</w:t>
+      </w:r>
+      <w:proofErr w:type="spellEnd"/>
+      <w:r>
+        <w:rPr>
+          <w:rFonts w:ascii="Arial" w:hAnsi="Arial" w:cs="Arial"/>
+          <w:sz w:val="22"/>
+          <w:szCs w:val="22"/>
+          <w:lang w:val="es-ES"/>
+        </w:rPr>
+        <w:t xml:space="preserve"> </w:t>
+      </w:r>
+      <w:proofErr w:type="spellStart"/>
+      <w:r>
+        <w:rPr>
+          <w:rFonts w:ascii="Arial" w:hAnsi="Arial" w:cs="Arial"/>
+          <w:sz w:val="22"/>
+          <w:szCs w:val="22"/>
+          <w:lang w:val="es-ES"/>
+        </w:rPr>
+        <w:t>ini</w:t>
+      </w:r>
+      <w:proofErr w:type="spellEnd"/>
+      <w:r>
+        <w:rPr>
+          <w:rFonts w:ascii="Arial" w:hAnsi="Arial" w:cs="Arial"/>
+          <w:sz w:val="22"/>
+          <w:szCs w:val="22"/>
+          <w:lang w:val="es-ES"/>
+        </w:rPr>
+        <w:t xml:space="preserve"> </w:t>
+      </w:r>
+      <w:proofErr w:type="spellStart"/>
+      <w:r>
+        <w:rPr>
+          <w:rFonts w:ascii="Arial" w:hAnsi="Arial" w:cs="Arial"/>
+          <w:sz w:val="22"/>
+          <w:szCs w:val="22"/>
+          <w:lang w:val="es-ES"/>
+        </w:rPr>
+        <w:t>maka</w:t>
+      </w:r>
+      <w:proofErr w:type="spellEnd"/>
+      <w:r>
+        <w:rPr>
+          <w:rFonts w:ascii="Arial" w:hAnsi="Arial" w:cs="Arial"/>
+          <w:sz w:val="22"/>
+          <w:szCs w:val="22"/>
+          <w:lang w:val="es-ES"/>
+        </w:rPr>
+        <w:t xml:space="preserve"> </w:t>
+      </w:r>
+      <w:proofErr w:type="spellStart"/>
+      <w:r>
+        <w:rPr>
+          <w:rFonts w:ascii="Arial" w:hAnsi="Arial" w:cs="Arial"/>
+          <w:sz w:val="22"/>
+          <w:szCs w:val="22"/>
+          <w:lang w:val="es-ES"/>
+        </w:rPr>
+        <w:t>segala</w:t>
+      </w:r>
+      <w:proofErr w:type="spellEnd"/>
+      <w:r>
+        <w:rPr>
+          <w:rFonts w:ascii="Arial" w:hAnsi="Arial" w:cs="Arial"/>
+          <w:sz w:val="22"/>
+          <w:szCs w:val="22"/>
+          <w:lang w:val="es-ES"/>
+        </w:rPr>
+        <w:t xml:space="preserve"> </w:t>
+      </w:r>
+      <w:proofErr w:type="spellStart"/>
+      <w:r>
+        <w:rPr>
+          <w:rFonts w:ascii="Arial" w:hAnsi="Arial" w:cs="Arial"/>
+          <w:sz w:val="22"/>
+          <w:szCs w:val="22"/>
+          <w:lang w:val="es-ES"/>
+        </w:rPr>
+        <w:t>biaya</w:t>
+      </w:r>
+      <w:proofErr w:type="spellEnd"/>
+      <w:r>
+        <w:rPr>
+          <w:rFonts w:ascii="Arial" w:hAnsi="Arial" w:cs="Arial"/>
+          <w:sz w:val="22"/>
+          <w:szCs w:val="22"/>
+          <w:lang w:val="es-ES"/>
+        </w:rPr>
+        <w:t xml:space="preserve"> </w:t>
+      </w:r>
+      <w:proofErr w:type="spellStart"/>
+      <w:r>
+        <w:rPr>
+          <w:rFonts w:ascii="Arial" w:hAnsi="Arial" w:cs="Arial"/>
+          <w:sz w:val="22"/>
+          <w:szCs w:val="22"/>
+          <w:lang w:val="es-ES"/>
+        </w:rPr>
+        <w:t>tersebut</w:t>
+      </w:r>
+      <w:proofErr w:type="spellEnd"/>
+      <w:r>
+        <w:rPr>
+          <w:rFonts w:ascii="Arial" w:hAnsi="Arial" w:cs="Arial"/>
+          <w:sz w:val="22"/>
+          <w:szCs w:val="22"/>
+          <w:lang w:val="es-ES"/>
+        </w:rPr>
+        <w:t xml:space="preserve"> </w:t>
+      </w:r>
+      <w:proofErr w:type="spellStart"/>
+      <w:r>
+        <w:rPr>
+          <w:rFonts w:ascii="Arial" w:hAnsi="Arial" w:cs="Arial"/>
+          <w:sz w:val="22"/>
+          <w:szCs w:val="22"/>
+          <w:lang w:val="es-ES"/>
+        </w:rPr>
+        <w:t>dibebankan</w:t>
+      </w:r>
+      <w:proofErr w:type="spellEnd"/>
+      <w:r>
+        <w:rPr>
+          <w:rFonts w:ascii="Arial" w:hAnsi="Arial" w:cs="Arial"/>
+          <w:sz w:val="22"/>
+          <w:szCs w:val="22"/>
+          <w:lang w:val="es-ES"/>
+        </w:rPr>
+        <w:t xml:space="preserve"> </w:t>
+      </w:r>
+      <w:proofErr w:type="spellStart"/>
+      <w:r>
+        <w:rPr>
+          <w:rFonts w:ascii="Arial" w:hAnsi="Arial" w:cs="Arial"/>
+          <w:sz w:val="22"/>
+          <w:szCs w:val="22"/>
+          <w:lang w:val="es-ES"/>
+        </w:rPr>
+        <w:t>kepada</w:t>
+      </w:r>
+      <w:proofErr w:type="spellEnd"/>
+      <w:r>
+        <w:rPr>
+          <w:rFonts w:ascii="Arial" w:hAnsi="Arial" w:cs="Arial"/>
+          <w:sz w:val="22"/>
+          <w:szCs w:val="22"/>
+          <w:lang w:val="es-ES"/>
+        </w:rPr>
+        <w:t xml:space="preserve"> </w:t>
+      </w:r>
+      <w:proofErr w:type="spellStart"/>
       <w:r>
         <w:rPr>
           <w:rFonts w:ascii="Arial" w:hAnsi="Arial" w:cs="Arial"/>
@@ -2256,7 +2734,21 @@
           <w:szCs w:val="22"/>
           <w:lang w:val="es-ES"/>
         </w:rPr>
-        <w:t>Pihak II</w:t>
+        <w:t>Pihak</w:t>
+      </w:r>
+      <w:proofErr w:type="spellEnd"/>
+      <w:r>
+        <w:rPr>
+          <w:rFonts w:ascii="Arial" w:hAnsi="Arial" w:cs="Arial"/>
+          <w:b/>
+          <w:bCs/>
+          <w:i/>
+          <w:iCs/>
+          <w:sz w:val="22"/>
+          <w:szCs w:val="22"/>
+          <w:lang w:val="es-ES"/>
+        </w:rPr>
+        <w:t xml:space="preserve"> II</w:t>
       </w:r>
       <w:r>
         <w:rPr>
@@ -2419,8 +2911,18 @@
           <w:sz w:val="22"/>
           <w:szCs w:val="22"/>
         </w:rPr>
-        <w:t>/hari</w:t>
-      </w:r>
+        <w:t>/</w:t>
+      </w:r>
+      <w:proofErr w:type="spellStart"/>
+      <w:r>
+        <w:rPr>
+          <w:rFonts w:ascii="Arial" w:hAnsi="Arial" w:cs="Arial"/>
+          <w:sz w:val="22"/>
+          <w:szCs w:val="22"/>
+        </w:rPr>
+        <w:t>hari</w:t>
+      </w:r>
+      <w:proofErr w:type="spellEnd"/>
     </w:p>
     <w:p>
       <w:pPr>
@@ -2599,6 +3101,7 @@
           <w:szCs w:val="22"/>
         </w:rPr>
       </w:pPr>
+      <w:proofErr w:type="spellStart"/>
       <w:r>
         <w:rPr>
           <w:rFonts w:ascii="Arial" w:hAnsi="Arial" w:cs="Arial"/>
@@ -2607,7 +3110,18 @@
           <w:sz w:val="22"/>
           <w:szCs w:val="22"/>
         </w:rPr>
-        <w:t>Pasal IV</w:t>
+        <w:t>Pasal</w:t>
+      </w:r>
+      <w:proofErr w:type="spellEnd"/>
+      <w:r>
+        <w:rPr>
+          <w:rFonts w:ascii="Arial" w:hAnsi="Arial" w:cs="Arial"/>
+          <w:b/>
+          <w:bCs/>
+          <w:sz w:val="22"/>
+          <w:szCs w:val="22"/>
+        </w:rPr>
+        <w:t xml:space="preserve"> IV</w:t>
       </w:r>
     </w:p>
     <w:p>
@@ -2760,7 +3274,53 @@
           <w:sz w:val="22"/>
           <w:szCs w:val="22"/>
         </w:rPr>
-        <w:t xml:space="preserve"> Berupa : ${barang_titipan} </w:t>
+        <w:t xml:space="preserve"> </w:t>
+      </w:r>
+      <w:proofErr w:type="spellStart"/>
+      <w:proofErr w:type="gramStart"/>
+      <w:r>
+        <w:rPr>
+          <w:rFonts w:ascii="Arial" w:hAnsi="Arial" w:cs="Arial"/>
+          <w:sz w:val="22"/>
+          <w:szCs w:val="22"/>
+        </w:rPr>
+        <w:t>Berupa</w:t>
+      </w:r>
+      <w:proofErr w:type="spellEnd"/>
+      <w:r>
+        <w:rPr>
+          <w:rFonts w:ascii="Arial" w:hAnsi="Arial" w:cs="Arial"/>
+          <w:sz w:val="22"/>
+          <w:szCs w:val="22"/>
+        </w:rPr>
+        <w:t xml:space="preserve"> :</w:t>
+      </w:r>
+      <w:proofErr w:type="gramEnd"/>
+      <w:r>
+        <w:rPr>
+          <w:rFonts w:ascii="Arial" w:hAnsi="Arial" w:cs="Arial"/>
+          <w:sz w:val="22"/>
+          <w:szCs w:val="22"/>
+        </w:rPr>
+        <w:t xml:space="preserve"> ${</w:t>
+      </w:r>
+      <w:proofErr w:type="spellStart"/>
+      <w:r>
+        <w:rPr>
+          <w:rFonts w:ascii="Arial" w:hAnsi="Arial" w:cs="Arial"/>
+          <w:sz w:val="22"/>
+          <w:szCs w:val="22"/>
+        </w:rPr>
+        <w:t>barang_titipan</w:t>
+      </w:r>
+      <w:proofErr w:type="spellEnd"/>
+      <w:r>
+        <w:rPr>
+          <w:rFonts w:ascii="Arial" w:hAnsi="Arial" w:cs="Arial"/>
+          <w:sz w:val="22"/>
+          <w:szCs w:val="22"/>
+        </w:rPr>
+        <w:t xml:space="preserve">} </w:t>
       </w:r>
     </w:p>
     <w:tbl>
@@ -2812,7 +3372,25 @@
                 <w:sz w:val="22"/>
                 <w:szCs w:val="22"/>
               </w:rPr>
-              <w:t>${barang_titipan_desc_title}</w:t>
+              <w:t>${</w:t>
+            </w:r>
+            <w:proofErr w:type="spellStart"/>
+            <w:r>
+              <w:rPr>
+                <w:rFonts w:ascii="Arial" w:hAnsi="Arial" w:cs="Arial"/>
+                <w:sz w:val="22"/>
+                <w:szCs w:val="22"/>
+              </w:rPr>
+              <w:t>barang_titipan_desc_title</w:t>
+            </w:r>
+            <w:proofErr w:type="spellEnd"/>
+            <w:r>
+              <w:rPr>
+                <w:rFonts w:ascii="Arial" w:hAnsi="Arial" w:cs="Arial"/>
+                <w:sz w:val="22"/>
+                <w:szCs w:val="22"/>
+              </w:rPr>
+              <w:t>}</w:t>
             </w:r>
           </w:p>
         </w:tc>
@@ -2870,7 +3448,25 @@
                 <w:sz w:val="22"/>
                 <w:szCs w:val="22"/>
               </w:rPr>
-              <w:t>${barang_titipan_desc_content}</w:t>
+              <w:t>${</w:t>
+            </w:r>
+            <w:proofErr w:type="spellStart"/>
+            <w:r>
+              <w:rPr>
+                <w:rFonts w:ascii="Arial" w:hAnsi="Arial" w:cs="Arial"/>
+                <w:sz w:val="22"/>
+                <w:szCs w:val="22"/>
+              </w:rPr>
+              <w:t>barang_titipan_desc_content</w:t>
+            </w:r>
+            <w:proofErr w:type="spellEnd"/>
+            <w:r>
+              <w:rPr>
+                <w:rFonts w:ascii="Arial" w:hAnsi="Arial" w:cs="Arial"/>
+                <w:sz w:val="22"/>
+                <w:szCs w:val="22"/>
+              </w:rPr>
+              <w:t>}</w:t>
             </w:r>
           </w:p>
         </w:tc>
@@ -4092,13 +4688,177 @@
           <w:szCs w:val="22"/>
         </w:rPr>
       </w:pPr>
-      <w:r>
-        <w:rPr>
-          <w:rFonts w:ascii="Arial" w:hAnsi="Arial" w:cs="Arial"/>
-          <w:sz w:val="22"/>
-          <w:szCs w:val="22"/>
-        </w:rPr>
-        <w:t>Catatan : setiap pasal harap ditanda tangani atau di paraf oleh pihak II</w:t>
+      <w:proofErr w:type="spellStart"/>
+      <w:proofErr w:type="gramStart"/>
+      <w:r>
+        <w:rPr>
+          <w:rFonts w:ascii="Arial" w:hAnsi="Arial" w:cs="Arial"/>
+          <w:sz w:val="22"/>
+          <w:szCs w:val="22"/>
+        </w:rPr>
+        <w:t>Catatan</w:t>
+      </w:r>
+      <w:proofErr w:type="spellEnd"/>
+      <w:r>
+        <w:rPr>
+          <w:rFonts w:ascii="Arial" w:hAnsi="Arial" w:cs="Arial"/>
+          <w:sz w:val="22"/>
+          <w:szCs w:val="22"/>
+        </w:rPr>
+        <w:t xml:space="preserve"> :</w:t>
+      </w:r>
+      <w:proofErr w:type="gramEnd"/>
+      <w:r>
+        <w:rPr>
+          <w:rFonts w:ascii="Arial" w:hAnsi="Arial" w:cs="Arial"/>
+          <w:sz w:val="22"/>
+          <w:szCs w:val="22"/>
+        </w:rPr>
+        <w:t xml:space="preserve"> </w:t>
+      </w:r>
+      <w:proofErr w:type="spellStart"/>
+      <w:r>
+        <w:rPr>
+          <w:rFonts w:ascii="Arial" w:hAnsi="Arial" w:cs="Arial"/>
+          <w:sz w:val="22"/>
+          <w:szCs w:val="22"/>
+        </w:rPr>
+        <w:t>setiap</w:t>
+      </w:r>
+      <w:proofErr w:type="spellEnd"/>
+      <w:r>
+        <w:rPr>
+          <w:rFonts w:ascii="Arial" w:hAnsi="Arial" w:cs="Arial"/>
+          <w:sz w:val="22"/>
+          <w:szCs w:val="22"/>
+        </w:rPr>
+        <w:t xml:space="preserve"> </w:t>
+      </w:r>
+      <w:proofErr w:type="spellStart"/>
+      <w:r>
+        <w:rPr>
+          <w:rFonts w:ascii="Arial" w:hAnsi="Arial" w:cs="Arial"/>
+          <w:sz w:val="22"/>
+          <w:szCs w:val="22"/>
+        </w:rPr>
+        <w:t>pasal</w:t>
+      </w:r>
+      <w:proofErr w:type="spellEnd"/>
+      <w:r>
+        <w:rPr>
+          <w:rFonts w:ascii="Arial" w:hAnsi="Arial" w:cs="Arial"/>
+          <w:sz w:val="22"/>
+          <w:szCs w:val="22"/>
+        </w:rPr>
+        <w:t xml:space="preserve"> </w:t>
+      </w:r>
+      <w:proofErr w:type="spellStart"/>
+      <w:r>
+        <w:rPr>
+          <w:rFonts w:ascii="Arial" w:hAnsi="Arial" w:cs="Arial"/>
+          <w:sz w:val="22"/>
+          <w:szCs w:val="22"/>
+        </w:rPr>
+        <w:t>harap</w:t>
+      </w:r>
+      <w:proofErr w:type="spellEnd"/>
+      <w:r>
+        <w:rPr>
+          <w:rFonts w:ascii="Arial" w:hAnsi="Arial" w:cs="Arial"/>
+          <w:sz w:val="22"/>
+          <w:szCs w:val="22"/>
+        </w:rPr>
+        <w:t xml:space="preserve"> </w:t>
+      </w:r>
+      <w:proofErr w:type="spellStart"/>
+      <w:r>
+        <w:rPr>
+          <w:rFonts w:ascii="Arial" w:hAnsi="Arial" w:cs="Arial"/>
+          <w:sz w:val="22"/>
+          <w:szCs w:val="22"/>
+        </w:rPr>
+        <w:t>ditanda</w:t>
+      </w:r>
+      <w:proofErr w:type="spellEnd"/>
+      <w:r>
+        <w:rPr>
+          <w:rFonts w:ascii="Arial" w:hAnsi="Arial" w:cs="Arial"/>
+          <w:sz w:val="22"/>
+          <w:szCs w:val="22"/>
+        </w:rPr>
+        <w:t xml:space="preserve"> </w:t>
+      </w:r>
+      <w:proofErr w:type="spellStart"/>
+      <w:r>
+        <w:rPr>
+          <w:rFonts w:ascii="Arial" w:hAnsi="Arial" w:cs="Arial"/>
+          <w:sz w:val="22"/>
+          <w:szCs w:val="22"/>
+        </w:rPr>
+        <w:t>tangani</w:t>
+      </w:r>
+      <w:proofErr w:type="spellEnd"/>
+      <w:r>
+        <w:rPr>
+          <w:rFonts w:ascii="Arial" w:hAnsi="Arial" w:cs="Arial"/>
+          <w:sz w:val="22"/>
+          <w:szCs w:val="22"/>
+        </w:rPr>
+        <w:t xml:space="preserve"> </w:t>
+      </w:r>
+      <w:proofErr w:type="spellStart"/>
+      <w:r>
+        <w:rPr>
+          <w:rFonts w:ascii="Arial" w:hAnsi="Arial" w:cs="Arial"/>
+          <w:sz w:val="22"/>
+          <w:szCs w:val="22"/>
+        </w:rPr>
+        <w:t>atau</w:t>
+      </w:r>
+      <w:proofErr w:type="spellEnd"/>
+      <w:r>
+        <w:rPr>
+          <w:rFonts w:ascii="Arial" w:hAnsi="Arial" w:cs="Arial"/>
+          <w:sz w:val="22"/>
+          <w:szCs w:val="22"/>
+        </w:rPr>
+        <w:t xml:space="preserve"> di </w:t>
+      </w:r>
+      <w:proofErr w:type="spellStart"/>
+      <w:r>
+        <w:rPr>
+          <w:rFonts w:ascii="Arial" w:hAnsi="Arial" w:cs="Arial"/>
+          <w:sz w:val="22"/>
+          <w:szCs w:val="22"/>
+        </w:rPr>
+        <w:t>paraf</w:t>
+      </w:r>
+      <w:proofErr w:type="spellEnd"/>
+      <w:r>
+        <w:rPr>
+          <w:rFonts w:ascii="Arial" w:hAnsi="Arial" w:cs="Arial"/>
+          <w:sz w:val="22"/>
+          <w:szCs w:val="22"/>
+        </w:rPr>
+        <w:t xml:space="preserve"> oleh </w:t>
+      </w:r>
+      <w:proofErr w:type="spellStart"/>
+      <w:r>
+        <w:rPr>
+          <w:rFonts w:ascii="Arial" w:hAnsi="Arial" w:cs="Arial"/>
+          <w:sz w:val="22"/>
+          <w:szCs w:val="22"/>
+        </w:rPr>
+        <w:t>pihak</w:t>
+      </w:r>
+      <w:proofErr w:type="spellEnd"/>
+      <w:r>
+        <w:rPr>
+          <w:rFonts w:ascii="Arial" w:hAnsi="Arial" w:cs="Arial"/>
+          <w:sz w:val="22"/>
+          <w:szCs w:val="22"/>
+        </w:rPr>
+        <w:t xml:space="preserve"> II</w:t>
       </w:r>
     </w:p>
     <w:p>
@@ -5050,13 +5810,51 @@
         </w:rPr>
         <w:tab/>
       </w:r>
-      <w:r>
-        <w:rPr>
-          <w:rFonts w:ascii="Arial" w:hAnsi="Arial" w:cs="Arial"/>
-          <w:sz w:val="22"/>
-          <w:szCs w:val="22"/>
-        </w:rPr>
-        <w:t xml:space="preserve">Berupa : ${barang_titipan} </w:t>
+      <w:proofErr w:type="spellStart"/>
+      <w:proofErr w:type="gramStart"/>
+      <w:r>
+        <w:rPr>
+          <w:rFonts w:ascii="Arial" w:hAnsi="Arial" w:cs="Arial"/>
+          <w:sz w:val="22"/>
+          <w:szCs w:val="22"/>
+        </w:rPr>
+        <w:t>Berupa</w:t>
+      </w:r>
+      <w:proofErr w:type="spellEnd"/>
+      <w:r>
+        <w:rPr>
+          <w:rFonts w:ascii="Arial" w:hAnsi="Arial" w:cs="Arial"/>
+          <w:sz w:val="22"/>
+          <w:szCs w:val="22"/>
+        </w:rPr>
+        <w:t xml:space="preserve"> :</w:t>
+      </w:r>
+      <w:proofErr w:type="gramEnd"/>
+      <w:r>
+        <w:rPr>
+          <w:rFonts w:ascii="Arial" w:hAnsi="Arial" w:cs="Arial"/>
+          <w:sz w:val="22"/>
+          <w:szCs w:val="22"/>
+        </w:rPr>
+        <w:t xml:space="preserve"> ${</w:t>
+      </w:r>
+      <w:proofErr w:type="spellStart"/>
+      <w:r>
+        <w:rPr>
+          <w:rFonts w:ascii="Arial" w:hAnsi="Arial" w:cs="Arial"/>
+          <w:sz w:val="22"/>
+          <w:szCs w:val="22"/>
+        </w:rPr>
+        <w:t>barang_titipan</w:t>
+      </w:r>
+      <w:proofErr w:type="spellEnd"/>
+      <w:r>
+        <w:rPr>
+          <w:rFonts w:ascii="Arial" w:hAnsi="Arial" w:cs="Arial"/>
+          <w:sz w:val="22"/>
+          <w:szCs w:val="22"/>
+        </w:rPr>
+        <w:t xml:space="preserve">} </w:t>
       </w:r>
     </w:p>
     <w:tbl>
@@ -5108,7 +5906,25 @@
                 <w:sz w:val="22"/>
                 <w:szCs w:val="22"/>
               </w:rPr>
-              <w:t>${barang_titipan_desc_title}</w:t>
+              <w:t>${</w:t>
+            </w:r>
+            <w:proofErr w:type="spellStart"/>
+            <w:r>
+              <w:rPr>
+                <w:rFonts w:ascii="Arial" w:hAnsi="Arial" w:cs="Arial"/>
+                <w:sz w:val="22"/>
+                <w:szCs w:val="22"/>
+              </w:rPr>
+              <w:t>barang_titipan_desc_title</w:t>
+            </w:r>
+            <w:proofErr w:type="spellEnd"/>
+            <w:r>
+              <w:rPr>
+                <w:rFonts w:ascii="Arial" w:hAnsi="Arial" w:cs="Arial"/>
+                <w:sz w:val="22"/>
+                <w:szCs w:val="22"/>
+              </w:rPr>
+              <w:t>}</w:t>
             </w:r>
           </w:p>
         </w:tc>
@@ -5166,7 +5982,25 @@
                 <w:sz w:val="22"/>
                 <w:szCs w:val="22"/>
               </w:rPr>
-              <w:t>${barang_titipan_desc_content}</w:t>
+              <w:t>${</w:t>
+            </w:r>
+            <w:proofErr w:type="spellStart"/>
+            <w:r>
+              <w:rPr>
+                <w:rFonts w:ascii="Arial" w:hAnsi="Arial" w:cs="Arial"/>
+                <w:sz w:val="22"/>
+                <w:szCs w:val="22"/>
+              </w:rPr>
+              <w:t>barang_titipan_desc_content</w:t>
+            </w:r>
+            <w:proofErr w:type="spellEnd"/>
+            <w:r>
+              <w:rPr>
+                <w:rFonts w:ascii="Arial" w:hAnsi="Arial" w:cs="Arial"/>
+                <w:sz w:val="22"/>
+                <w:szCs w:val="22"/>
+              </w:rPr>
+              <w:t>}</w:t>
             </w:r>
           </w:p>
         </w:tc>
@@ -5713,6 +6547,7 @@
           <w:szCs w:val="20"/>
         </w:rPr>
       </w:pPr>
+      <w:proofErr w:type="spellStart"/>
       <w:r>
         <w:rPr>
           <w:rFonts w:ascii="Arial" w:hAnsi="Arial" w:cs="Arial"/>
@@ -5723,6 +6558,7 @@
         </w:rPr>
         <w:t>Bismillahirrahmanirrahim</w:t>
       </w:r>
+      <w:proofErr w:type="spellEnd"/>
     </w:p>
     <w:p>
       <w:pPr>
@@ -5744,8 +6580,82 @@
           <w:sz w:val="20"/>
           <w:szCs w:val="20"/>
         </w:rPr>
-        <w:t>Yang bertanda tangan di bawah ini :</w:t>
-      </w:r>
+        <w:t xml:space="preserve">Yang </w:t>
+      </w:r>
+      <w:proofErr w:type="spellStart"/>
+      <w:r>
+        <w:rPr>
+          <w:rFonts w:ascii="Arial" w:hAnsi="Arial" w:cs="Arial"/>
+          <w:sz w:val="20"/>
+          <w:szCs w:val="20"/>
+        </w:rPr>
+        <w:t>bertanda</w:t>
+      </w:r>
+      <w:proofErr w:type="spellEnd"/>
+      <w:r>
+        <w:rPr>
+          <w:rFonts w:ascii="Arial" w:hAnsi="Arial" w:cs="Arial"/>
+          <w:sz w:val="20"/>
+          <w:szCs w:val="20"/>
+        </w:rPr>
+        <w:t xml:space="preserve"> </w:t>
+      </w:r>
+      <w:proofErr w:type="spellStart"/>
+      <w:r>
+        <w:rPr>
+          <w:rFonts w:ascii="Arial" w:hAnsi="Arial" w:cs="Arial"/>
+          <w:sz w:val="20"/>
+          <w:szCs w:val="20"/>
+        </w:rPr>
+        <w:t>tangan</w:t>
+      </w:r>
+      <w:proofErr w:type="spellEnd"/>
+      <w:r>
+        <w:rPr>
+          <w:rFonts w:ascii="Arial" w:hAnsi="Arial" w:cs="Arial"/>
+          <w:sz w:val="20"/>
+          <w:szCs w:val="20"/>
+        </w:rPr>
+        <w:t xml:space="preserve"> di </w:t>
+      </w:r>
+      <w:proofErr w:type="spellStart"/>
+      <w:r>
+        <w:rPr>
+          <w:rFonts w:ascii="Arial" w:hAnsi="Arial" w:cs="Arial"/>
+          <w:sz w:val="20"/>
+          <w:szCs w:val="20"/>
+        </w:rPr>
+        <w:t>bawah</w:t>
+      </w:r>
+      <w:proofErr w:type="spellEnd"/>
+      <w:r>
+        <w:rPr>
+          <w:rFonts w:ascii="Arial" w:hAnsi="Arial" w:cs="Arial"/>
+          <w:sz w:val="20"/>
+          <w:szCs w:val="20"/>
+        </w:rPr>
+        <w:t xml:space="preserve"> </w:t>
+      </w:r>
+      <w:proofErr w:type="spellStart"/>
+      <w:proofErr w:type="gramStart"/>
+      <w:r>
+        <w:rPr>
+          <w:rFonts w:ascii="Arial" w:hAnsi="Arial" w:cs="Arial"/>
+          <w:sz w:val="20"/>
+          <w:szCs w:val="20"/>
+        </w:rPr>
+        <w:t>ini</w:t>
+      </w:r>
+      <w:proofErr w:type="spellEnd"/>
+      <w:r>
+        <w:rPr>
+          <w:rFonts w:ascii="Arial" w:hAnsi="Arial" w:cs="Arial"/>
+          <w:sz w:val="20"/>
+          <w:szCs w:val="20"/>
+        </w:rPr>
+        <w:t xml:space="preserve"> :</w:t>
+      </w:r>
+      <w:proofErr w:type="gramEnd"/>
     </w:p>
     <w:p>
       <w:pPr>
@@ -5813,6 +6723,7 @@
           <w:lang w:val="id-ID"/>
         </w:rPr>
       </w:pPr>
+      <w:proofErr w:type="spellStart"/>
       <w:r>
         <w:rPr>
           <w:rFonts w:ascii="Arial" w:hAnsi="Arial" w:cs="Arial"/>
@@ -5821,6 +6732,7 @@
         </w:rPr>
         <w:t>Pekerjaan</w:t>
       </w:r>
+      <w:proofErr w:type="spellEnd"/>
       <w:r>
         <w:rPr>
           <w:rFonts w:ascii="Arial" w:hAnsi="Arial" w:cs="Arial"/>
@@ -5914,14 +6826,80 @@
           <w:szCs w:val="20"/>
         </w:rPr>
       </w:pPr>
-      <w:r>
-        <w:rPr>
-          <w:rFonts w:ascii="Arial" w:hAnsi="Arial" w:cs="Arial"/>
-          <w:sz w:val="20"/>
-          <w:szCs w:val="20"/>
-        </w:rPr>
-        <w:t>Menyatakan dengan sebenarnya bahwa :</w:t>
-      </w:r>
+      <w:proofErr w:type="spellStart"/>
+      <w:r>
+        <w:rPr>
+          <w:rFonts w:ascii="Arial" w:hAnsi="Arial" w:cs="Arial"/>
+          <w:sz w:val="20"/>
+          <w:szCs w:val="20"/>
+        </w:rPr>
+        <w:t>Menyatakan</w:t>
+      </w:r>
+      <w:proofErr w:type="spellEnd"/>
+      <w:r>
+        <w:rPr>
+          <w:rFonts w:ascii="Arial" w:hAnsi="Arial" w:cs="Arial"/>
+          <w:sz w:val="20"/>
+          <w:szCs w:val="20"/>
+        </w:rPr>
+        <w:t xml:space="preserve"> </w:t>
+      </w:r>
+      <w:proofErr w:type="spellStart"/>
+      <w:r>
+        <w:rPr>
+          <w:rFonts w:ascii="Arial" w:hAnsi="Arial" w:cs="Arial"/>
+          <w:sz w:val="20"/>
+          <w:szCs w:val="20"/>
+        </w:rPr>
+        <w:t>dengan</w:t>
+      </w:r>
+      <w:proofErr w:type="spellEnd"/>
+      <w:r>
+        <w:rPr>
+          <w:rFonts w:ascii="Arial" w:hAnsi="Arial" w:cs="Arial"/>
+          <w:sz w:val="20"/>
+          <w:szCs w:val="20"/>
+        </w:rPr>
+        <w:t xml:space="preserve"> </w:t>
+      </w:r>
+      <w:proofErr w:type="spellStart"/>
+      <w:r>
+        <w:rPr>
+          <w:rFonts w:ascii="Arial" w:hAnsi="Arial" w:cs="Arial"/>
+          <w:sz w:val="20"/>
+          <w:szCs w:val="20"/>
+        </w:rPr>
+        <w:t>sebenarnya</w:t>
+      </w:r>
+      <w:proofErr w:type="spellEnd"/>
+      <w:r>
+        <w:rPr>
+          <w:rFonts w:ascii="Arial" w:hAnsi="Arial" w:cs="Arial"/>
+          <w:sz w:val="20"/>
+          <w:szCs w:val="20"/>
+        </w:rPr>
+        <w:t xml:space="preserve"> </w:t>
+      </w:r>
+      <w:proofErr w:type="spellStart"/>
+      <w:proofErr w:type="gramStart"/>
+      <w:r>
+        <w:rPr>
+          <w:rFonts w:ascii="Arial" w:hAnsi="Arial" w:cs="Arial"/>
+          <w:sz w:val="20"/>
+          <w:szCs w:val="20"/>
+        </w:rPr>
+        <w:t>bahwa</w:t>
+      </w:r>
+      <w:proofErr w:type="spellEnd"/>
+      <w:r>
+        <w:rPr>
+          <w:rFonts w:ascii="Arial" w:hAnsi="Arial" w:cs="Arial"/>
+          <w:sz w:val="20"/>
+          <w:szCs w:val="20"/>
+        </w:rPr>
+        <w:t xml:space="preserve"> :</w:t>
+      </w:r>
+      <w:proofErr w:type="gramEnd"/>
     </w:p>
     <w:p>
       <w:pPr>
@@ -5963,13 +6941,51 @@
         </w:rPr>
         <w:t xml:space="preserve">    </w:t>
       </w:r>
-      <w:r>
-        <w:rPr>
-          <w:rFonts w:ascii="Arial" w:hAnsi="Arial" w:cs="Arial"/>
-          <w:sz w:val="22"/>
-          <w:szCs w:val="22"/>
-        </w:rPr>
-        <w:t xml:space="preserve">Berupa : ${barang_titipan} </w:t>
+      <w:proofErr w:type="spellStart"/>
+      <w:proofErr w:type="gramStart"/>
+      <w:r>
+        <w:rPr>
+          <w:rFonts w:ascii="Arial" w:hAnsi="Arial" w:cs="Arial"/>
+          <w:sz w:val="22"/>
+          <w:szCs w:val="22"/>
+        </w:rPr>
+        <w:t>Berupa</w:t>
+      </w:r>
+      <w:proofErr w:type="spellEnd"/>
+      <w:r>
+        <w:rPr>
+          <w:rFonts w:ascii="Arial" w:hAnsi="Arial" w:cs="Arial"/>
+          <w:sz w:val="22"/>
+          <w:szCs w:val="22"/>
+        </w:rPr>
+        <w:t xml:space="preserve"> :</w:t>
+      </w:r>
+      <w:proofErr w:type="gramEnd"/>
+      <w:r>
+        <w:rPr>
+          <w:rFonts w:ascii="Arial" w:hAnsi="Arial" w:cs="Arial"/>
+          <w:sz w:val="22"/>
+          <w:szCs w:val="22"/>
+        </w:rPr>
+        <w:t xml:space="preserve"> ${</w:t>
+      </w:r>
+      <w:proofErr w:type="spellStart"/>
+      <w:r>
+        <w:rPr>
+          <w:rFonts w:ascii="Arial" w:hAnsi="Arial" w:cs="Arial"/>
+          <w:sz w:val="22"/>
+          <w:szCs w:val="22"/>
+        </w:rPr>
+        <w:t>barang_titipan</w:t>
+      </w:r>
+      <w:proofErr w:type="spellEnd"/>
+      <w:r>
+        <w:rPr>
+          <w:rFonts w:ascii="Arial" w:hAnsi="Arial" w:cs="Arial"/>
+          <w:sz w:val="22"/>
+          <w:szCs w:val="22"/>
+        </w:rPr>
+        <w:t xml:space="preserve">} </w:t>
       </w:r>
     </w:p>
     <w:tbl>
@@ -6021,7 +7037,25 @@
                 <w:sz w:val="22"/>
                 <w:szCs w:val="22"/>
               </w:rPr>
-              <w:t>${barang_titipan_desc_title}</w:t>
+              <w:t>${</w:t>
+            </w:r>
+            <w:proofErr w:type="spellStart"/>
+            <w:r>
+              <w:rPr>
+                <w:rFonts w:ascii="Arial" w:hAnsi="Arial" w:cs="Arial"/>
+                <w:sz w:val="22"/>
+                <w:szCs w:val="22"/>
+              </w:rPr>
+              <w:t>barang_titipan_desc_title</w:t>
+            </w:r>
+            <w:proofErr w:type="spellEnd"/>
+            <w:r>
+              <w:rPr>
+                <w:rFonts w:ascii="Arial" w:hAnsi="Arial" w:cs="Arial"/>
+                <w:sz w:val="22"/>
+                <w:szCs w:val="22"/>
+              </w:rPr>
+              <w:t>}</w:t>
             </w:r>
           </w:p>
         </w:tc>
@@ -6079,7 +7113,25 @@
                 <w:sz w:val="22"/>
                 <w:szCs w:val="22"/>
               </w:rPr>
-              <w:t>${barang_titipan_desc_content}</w:t>
+              <w:t>${</w:t>
+            </w:r>
+            <w:proofErr w:type="spellStart"/>
+            <w:r>
+              <w:rPr>
+                <w:rFonts w:ascii="Arial" w:hAnsi="Arial" w:cs="Arial"/>
+                <w:sz w:val="22"/>
+                <w:szCs w:val="22"/>
+              </w:rPr>
+              <w:t>barang_titipan_desc_content</w:t>
+            </w:r>
+            <w:proofErr w:type="spellEnd"/>
+            <w:r>
+              <w:rPr>
+                <w:rFonts w:ascii="Arial" w:hAnsi="Arial" w:cs="Arial"/>
+                <w:sz w:val="22"/>
+                <w:szCs w:val="22"/>
+              </w:rPr>
+              <w:t>}</w:t>
             </w:r>
           </w:p>
         </w:tc>
@@ -6102,13 +7154,131 @@
           <w:lang w:val="id-ID"/>
         </w:rPr>
       </w:pPr>
-      <w:r>
-        <w:rPr>
-          <w:rFonts w:ascii="Arial" w:hAnsi="Arial" w:cs="Arial"/>
-          <w:sz w:val="20"/>
-          <w:szCs w:val="20"/>
-        </w:rPr>
-        <w:t xml:space="preserve">Adalah milik saya sendiri dan saat ini kami jaminkan di </w:t>
+      <w:proofErr w:type="spellStart"/>
+      <w:r>
+        <w:rPr>
+          <w:rFonts w:ascii="Arial" w:hAnsi="Arial" w:cs="Arial"/>
+          <w:sz w:val="20"/>
+          <w:szCs w:val="20"/>
+        </w:rPr>
+        <w:t>Adalah</w:t>
+      </w:r>
+      <w:proofErr w:type="spellEnd"/>
+      <w:r>
+        <w:rPr>
+          <w:rFonts w:ascii="Arial" w:hAnsi="Arial" w:cs="Arial"/>
+          <w:sz w:val="20"/>
+          <w:szCs w:val="20"/>
+        </w:rPr>
+        <w:t xml:space="preserve"> </w:t>
+      </w:r>
+      <w:proofErr w:type="spellStart"/>
+      <w:r>
+        <w:rPr>
+          <w:rFonts w:ascii="Arial" w:hAnsi="Arial" w:cs="Arial"/>
+          <w:sz w:val="20"/>
+          <w:szCs w:val="20"/>
+        </w:rPr>
+        <w:t>milik</w:t>
+      </w:r>
+      <w:proofErr w:type="spellEnd"/>
+      <w:r>
+        <w:rPr>
+          <w:rFonts w:ascii="Arial" w:hAnsi="Arial" w:cs="Arial"/>
+          <w:sz w:val="20"/>
+          <w:szCs w:val="20"/>
+        </w:rPr>
+        <w:t xml:space="preserve"> </w:t>
+      </w:r>
+      <w:proofErr w:type="spellStart"/>
+      <w:r>
+        <w:rPr>
+          <w:rFonts w:ascii="Arial" w:hAnsi="Arial" w:cs="Arial"/>
+          <w:sz w:val="20"/>
+          <w:szCs w:val="20"/>
+        </w:rPr>
+        <w:t>saya</w:t>
+      </w:r>
+      <w:proofErr w:type="spellEnd"/>
+      <w:r>
+        <w:rPr>
+          <w:rFonts w:ascii="Arial" w:hAnsi="Arial" w:cs="Arial"/>
+          <w:sz w:val="20"/>
+          <w:szCs w:val="20"/>
+        </w:rPr>
+        <w:t xml:space="preserve"> </w:t>
+      </w:r>
+      <w:proofErr w:type="spellStart"/>
+      <w:r>
+        <w:rPr>
+          <w:rFonts w:ascii="Arial" w:hAnsi="Arial" w:cs="Arial"/>
+          <w:sz w:val="20"/>
+          <w:szCs w:val="20"/>
+        </w:rPr>
+        <w:t>sendiri</w:t>
+      </w:r>
+      <w:proofErr w:type="spellEnd"/>
+      <w:r>
+        <w:rPr>
+          <w:rFonts w:ascii="Arial" w:hAnsi="Arial" w:cs="Arial"/>
+          <w:sz w:val="20"/>
+          <w:szCs w:val="20"/>
+        </w:rPr>
+        <w:t xml:space="preserve"> dan </w:t>
+      </w:r>
+      <w:proofErr w:type="spellStart"/>
+      <w:r>
+        <w:rPr>
+          <w:rFonts w:ascii="Arial" w:hAnsi="Arial" w:cs="Arial"/>
+          <w:sz w:val="20"/>
+          <w:szCs w:val="20"/>
+        </w:rPr>
+        <w:t>saat</w:t>
+      </w:r>
+      <w:proofErr w:type="spellEnd"/>
+      <w:r>
+        <w:rPr>
+          <w:rFonts w:ascii="Arial" w:hAnsi="Arial" w:cs="Arial"/>
+          <w:sz w:val="20"/>
+          <w:szCs w:val="20"/>
+        </w:rPr>
+        <w:t xml:space="preserve"> </w:t>
+      </w:r>
+      <w:proofErr w:type="spellStart"/>
+      <w:r>
+        <w:rPr>
+          <w:rFonts w:ascii="Arial" w:hAnsi="Arial" w:cs="Arial"/>
+          <w:sz w:val="20"/>
+          <w:szCs w:val="20"/>
+        </w:rPr>
+        <w:t>ini</w:t>
+      </w:r>
+      <w:proofErr w:type="spellEnd"/>
+      <w:r>
+        <w:rPr>
+          <w:rFonts w:ascii="Arial" w:hAnsi="Arial" w:cs="Arial"/>
+          <w:sz w:val="20"/>
+          <w:szCs w:val="20"/>
+        </w:rPr>
+        <w:t xml:space="preserve"> kami </w:t>
+      </w:r>
+      <w:proofErr w:type="spellStart"/>
+      <w:r>
+        <w:rPr>
+          <w:rFonts w:ascii="Arial" w:hAnsi="Arial" w:cs="Arial"/>
+          <w:sz w:val="20"/>
+          <w:szCs w:val="20"/>
+        </w:rPr>
+        <w:t>jaminkan</w:t>
+      </w:r>
+      <w:proofErr w:type="spellEnd"/>
+      <w:r>
+        <w:rPr>
+          <w:rFonts w:ascii="Arial" w:hAnsi="Arial" w:cs="Arial"/>
+          <w:sz w:val="20"/>
+          <w:szCs w:val="20"/>
+        </w:rPr>
+        <w:t xml:space="preserve"> di </w:t>
       </w:r>
       <w:r>
         <w:rPr>
@@ -6171,13 +7341,77 @@
         </w:rPr>
         <w:t xml:space="preserve"> </w:t>
       </w:r>
-      <w:r>
-        <w:rPr>
-          <w:rFonts w:ascii="Arial" w:hAnsi="Arial" w:cs="Arial"/>
-          <w:sz w:val="20"/>
-          <w:szCs w:val="20"/>
-        </w:rPr>
-        <w:t xml:space="preserve">apabila dikemudian hari ternyata </w:t>
+      <w:proofErr w:type="spellStart"/>
+      <w:r>
+        <w:rPr>
+          <w:rFonts w:ascii="Arial" w:hAnsi="Arial" w:cs="Arial"/>
+          <w:sz w:val="20"/>
+          <w:szCs w:val="20"/>
+        </w:rPr>
+        <w:t>apabila</w:t>
+      </w:r>
+      <w:proofErr w:type="spellEnd"/>
+      <w:r>
+        <w:rPr>
+          <w:rFonts w:ascii="Arial" w:hAnsi="Arial" w:cs="Arial"/>
+          <w:sz w:val="20"/>
+          <w:szCs w:val="20"/>
+        </w:rPr>
+        <w:t xml:space="preserve"> </w:t>
+      </w:r>
+      <w:proofErr w:type="spellStart"/>
+      <w:r>
+        <w:rPr>
+          <w:rFonts w:ascii="Arial" w:hAnsi="Arial" w:cs="Arial"/>
+          <w:sz w:val="20"/>
+          <w:szCs w:val="20"/>
+        </w:rPr>
+        <w:t>dikemudian</w:t>
+      </w:r>
+      <w:proofErr w:type="spellEnd"/>
+      <w:r>
+        <w:rPr>
+          <w:rFonts w:ascii="Arial" w:hAnsi="Arial" w:cs="Arial"/>
+          <w:sz w:val="20"/>
+          <w:szCs w:val="20"/>
+        </w:rPr>
+        <w:t xml:space="preserve"> </w:t>
+      </w:r>
+      <w:proofErr w:type="spellStart"/>
+      <w:r>
+        <w:rPr>
+          <w:rFonts w:ascii="Arial" w:hAnsi="Arial" w:cs="Arial"/>
+          <w:sz w:val="20"/>
+          <w:szCs w:val="20"/>
+        </w:rPr>
+        <w:t>hari</w:t>
+      </w:r>
+      <w:proofErr w:type="spellEnd"/>
+      <w:r>
+        <w:rPr>
+          <w:rFonts w:ascii="Arial" w:hAnsi="Arial" w:cs="Arial"/>
+          <w:sz w:val="20"/>
+          <w:szCs w:val="20"/>
+        </w:rPr>
+        <w:t xml:space="preserve"> </w:t>
+      </w:r>
+      <w:proofErr w:type="spellStart"/>
+      <w:r>
+        <w:rPr>
+          <w:rFonts w:ascii="Arial" w:hAnsi="Arial" w:cs="Arial"/>
+          <w:sz w:val="20"/>
+          <w:szCs w:val="20"/>
+        </w:rPr>
+        <w:t>ternyata</w:t>
+      </w:r>
+      <w:proofErr w:type="spellEnd"/>
+      <w:r>
+        <w:rPr>
+          <w:rFonts w:ascii="Arial" w:hAnsi="Arial" w:cs="Arial"/>
+          <w:sz w:val="20"/>
+          <w:szCs w:val="20"/>
+        </w:rPr>
+        <w:t xml:space="preserve"> </w:t>
       </w:r>
       <w:r>
         <w:rPr>
@@ -6194,7 +7428,295 @@
           <w:sz w:val="20"/>
           <w:szCs w:val="20"/>
         </w:rPr>
-        <w:t xml:space="preserve"> tersebut bukan milik saya, maka saya bersedia dituntut telah melakukan tindak pidana penggelapan barang jaminan milik </w:t>
+        <w:t xml:space="preserve"> </w:t>
+      </w:r>
+      <w:proofErr w:type="spellStart"/>
+      <w:r>
+        <w:rPr>
+          <w:rFonts w:ascii="Arial" w:hAnsi="Arial" w:cs="Arial"/>
+          <w:sz w:val="20"/>
+          <w:szCs w:val="20"/>
+        </w:rPr>
+        <w:t>tersebut</w:t>
+      </w:r>
+      <w:proofErr w:type="spellEnd"/>
+      <w:r>
+        <w:rPr>
+          <w:rFonts w:ascii="Arial" w:hAnsi="Arial" w:cs="Arial"/>
+          <w:sz w:val="20"/>
+          <w:szCs w:val="20"/>
+        </w:rPr>
+        <w:t xml:space="preserve"> </w:t>
+      </w:r>
+      <w:proofErr w:type="spellStart"/>
+      <w:r>
+        <w:rPr>
+          <w:rFonts w:ascii="Arial" w:hAnsi="Arial" w:cs="Arial"/>
+          <w:sz w:val="20"/>
+          <w:szCs w:val="20"/>
+        </w:rPr>
+        <w:t>bukan</w:t>
+      </w:r>
+      <w:proofErr w:type="spellEnd"/>
+      <w:r>
+        <w:rPr>
+          <w:rFonts w:ascii="Arial" w:hAnsi="Arial" w:cs="Arial"/>
+          <w:sz w:val="20"/>
+          <w:szCs w:val="20"/>
+        </w:rPr>
+        <w:t xml:space="preserve"> </w:t>
+      </w:r>
+      <w:proofErr w:type="spellStart"/>
+      <w:r>
+        <w:rPr>
+          <w:rFonts w:ascii="Arial" w:hAnsi="Arial" w:cs="Arial"/>
+          <w:sz w:val="20"/>
+          <w:szCs w:val="20"/>
+        </w:rPr>
+        <w:t>milik</w:t>
+      </w:r>
+      <w:proofErr w:type="spellEnd"/>
+      <w:r>
+        <w:rPr>
+          <w:rFonts w:ascii="Arial" w:hAnsi="Arial" w:cs="Arial"/>
+          <w:sz w:val="20"/>
+          <w:szCs w:val="20"/>
+        </w:rPr>
+        <w:t xml:space="preserve"> </w:t>
+      </w:r>
+      <w:proofErr w:type="spellStart"/>
+      <w:r>
+        <w:rPr>
+          <w:rFonts w:ascii="Arial" w:hAnsi="Arial" w:cs="Arial"/>
+          <w:sz w:val="20"/>
+          <w:szCs w:val="20"/>
+        </w:rPr>
+        <w:t>saya</w:t>
+      </w:r>
+      <w:proofErr w:type="spellEnd"/>
+      <w:r>
+        <w:rPr>
+          <w:rFonts w:ascii="Arial" w:hAnsi="Arial" w:cs="Arial"/>
+          <w:sz w:val="20"/>
+          <w:szCs w:val="20"/>
+        </w:rPr>
+        <w:t xml:space="preserve">, </w:t>
+      </w:r>
+      <w:proofErr w:type="spellStart"/>
+      <w:r>
+        <w:rPr>
+          <w:rFonts w:ascii="Arial" w:hAnsi="Arial" w:cs="Arial"/>
+          <w:sz w:val="20"/>
+          <w:szCs w:val="20"/>
+        </w:rPr>
+        <w:t>maka</w:t>
+      </w:r>
+      <w:proofErr w:type="spellEnd"/>
+      <w:r>
+        <w:rPr>
+          <w:rFonts w:ascii="Arial" w:hAnsi="Arial" w:cs="Arial"/>
+          <w:sz w:val="20"/>
+          <w:szCs w:val="20"/>
+        </w:rPr>
+        <w:t xml:space="preserve"> </w:t>
+      </w:r>
+      <w:proofErr w:type="spellStart"/>
+      <w:r>
+        <w:rPr>
+          <w:rFonts w:ascii="Arial" w:hAnsi="Arial" w:cs="Arial"/>
+          <w:sz w:val="20"/>
+          <w:szCs w:val="20"/>
+        </w:rPr>
+        <w:t>saya</w:t>
+      </w:r>
+      <w:proofErr w:type="spellEnd"/>
+      <w:r>
+        <w:rPr>
+          <w:rFonts w:ascii="Arial" w:hAnsi="Arial" w:cs="Arial"/>
+          <w:sz w:val="20"/>
+          <w:szCs w:val="20"/>
+        </w:rPr>
+        <w:t xml:space="preserve"> </w:t>
+      </w:r>
+      <w:proofErr w:type="spellStart"/>
+      <w:r>
+        <w:rPr>
+          <w:rFonts w:ascii="Arial" w:hAnsi="Arial" w:cs="Arial"/>
+          <w:sz w:val="20"/>
+          <w:szCs w:val="20"/>
+        </w:rPr>
+        <w:t>bersedia</w:t>
+      </w:r>
+      <w:proofErr w:type="spellEnd"/>
+      <w:r>
+        <w:rPr>
+          <w:rFonts w:ascii="Arial" w:hAnsi="Arial" w:cs="Arial"/>
+          <w:sz w:val="20"/>
+          <w:szCs w:val="20"/>
+        </w:rPr>
+        <w:t xml:space="preserve"> </w:t>
+      </w:r>
+      <w:proofErr w:type="spellStart"/>
+      <w:r>
+        <w:rPr>
+          <w:rFonts w:ascii="Arial" w:hAnsi="Arial" w:cs="Arial"/>
+          <w:sz w:val="20"/>
+          <w:szCs w:val="20"/>
+        </w:rPr>
+        <w:t>dituntut</w:t>
+      </w:r>
+      <w:proofErr w:type="spellEnd"/>
+      <w:r>
+        <w:rPr>
+          <w:rFonts w:ascii="Arial" w:hAnsi="Arial" w:cs="Arial"/>
+          <w:sz w:val="20"/>
+          <w:szCs w:val="20"/>
+        </w:rPr>
+        <w:t xml:space="preserve"> </w:t>
+      </w:r>
+      <w:proofErr w:type="spellStart"/>
+      <w:r>
+        <w:rPr>
+          <w:rFonts w:ascii="Arial" w:hAnsi="Arial" w:cs="Arial"/>
+          <w:sz w:val="20"/>
+          <w:szCs w:val="20"/>
+        </w:rPr>
+        <w:t>telah</w:t>
+      </w:r>
+      <w:proofErr w:type="spellEnd"/>
+      <w:r>
+        <w:rPr>
+          <w:rFonts w:ascii="Arial" w:hAnsi="Arial" w:cs="Arial"/>
+          <w:sz w:val="20"/>
+          <w:szCs w:val="20"/>
+        </w:rPr>
+        <w:t xml:space="preserve"> </w:t>
+      </w:r>
+      <w:proofErr w:type="spellStart"/>
+      <w:r>
+        <w:rPr>
+          <w:rFonts w:ascii="Arial" w:hAnsi="Arial" w:cs="Arial"/>
+          <w:sz w:val="20"/>
+          <w:szCs w:val="20"/>
+        </w:rPr>
+        <w:t>melakukan</w:t>
+      </w:r>
+      <w:proofErr w:type="spellEnd"/>
+      <w:r>
+        <w:rPr>
+          <w:rFonts w:ascii="Arial" w:hAnsi="Arial" w:cs="Arial"/>
+          <w:sz w:val="20"/>
+          <w:szCs w:val="20"/>
+        </w:rPr>
+        <w:t xml:space="preserve"> </w:t>
+      </w:r>
+      <w:proofErr w:type="spellStart"/>
+      <w:r>
+        <w:rPr>
+          <w:rFonts w:ascii="Arial" w:hAnsi="Arial" w:cs="Arial"/>
+          <w:sz w:val="20"/>
+          <w:szCs w:val="20"/>
+        </w:rPr>
+        <w:t>tindak</w:t>
+      </w:r>
+      <w:proofErr w:type="spellEnd"/>
+      <w:r>
+        <w:rPr>
+          <w:rFonts w:ascii="Arial" w:hAnsi="Arial" w:cs="Arial"/>
+          <w:sz w:val="20"/>
+          <w:szCs w:val="20"/>
+        </w:rPr>
+        <w:t xml:space="preserve"> </w:t>
+      </w:r>
+      <w:proofErr w:type="spellStart"/>
+      <w:r>
+        <w:rPr>
+          <w:rFonts w:ascii="Arial" w:hAnsi="Arial" w:cs="Arial"/>
+          <w:sz w:val="20"/>
+          <w:szCs w:val="20"/>
+        </w:rPr>
+        <w:t>pidana</w:t>
+      </w:r>
+      <w:proofErr w:type="spellEnd"/>
+      <w:r>
+        <w:rPr>
+          <w:rFonts w:ascii="Arial" w:hAnsi="Arial" w:cs="Arial"/>
+          <w:sz w:val="20"/>
+          <w:szCs w:val="20"/>
+        </w:rPr>
+        <w:t xml:space="preserve"> </w:t>
+      </w:r>
+      <w:proofErr w:type="spellStart"/>
+      <w:r>
+        <w:rPr>
+          <w:rFonts w:ascii="Arial" w:hAnsi="Arial" w:cs="Arial"/>
+          <w:sz w:val="20"/>
+          <w:szCs w:val="20"/>
+        </w:rPr>
+        <w:t>penggelapan</w:t>
+      </w:r>
+      <w:proofErr w:type="spellEnd"/>
+      <w:r>
+        <w:rPr>
+          <w:rFonts w:ascii="Arial" w:hAnsi="Arial" w:cs="Arial"/>
+          <w:sz w:val="20"/>
+          <w:szCs w:val="20"/>
+        </w:rPr>
+        <w:t xml:space="preserve"> </w:t>
+      </w:r>
+      <w:proofErr w:type="spellStart"/>
+      <w:r>
+        <w:rPr>
+          <w:rFonts w:ascii="Arial" w:hAnsi="Arial" w:cs="Arial"/>
+          <w:sz w:val="20"/>
+          <w:szCs w:val="20"/>
+        </w:rPr>
+        <w:t>barang</w:t>
+      </w:r>
+      <w:proofErr w:type="spellEnd"/>
+      <w:r>
+        <w:rPr>
+          <w:rFonts w:ascii="Arial" w:hAnsi="Arial" w:cs="Arial"/>
+          <w:sz w:val="20"/>
+          <w:szCs w:val="20"/>
+        </w:rPr>
+        <w:t xml:space="preserve"> </w:t>
+      </w:r>
+      <w:proofErr w:type="spellStart"/>
+      <w:r>
+        <w:rPr>
+          <w:rFonts w:ascii="Arial" w:hAnsi="Arial" w:cs="Arial"/>
+          <w:sz w:val="20"/>
+          <w:szCs w:val="20"/>
+        </w:rPr>
+        <w:t>jaminan</w:t>
+      </w:r>
+      <w:proofErr w:type="spellEnd"/>
+      <w:r>
+        <w:rPr>
+          <w:rFonts w:ascii="Arial" w:hAnsi="Arial" w:cs="Arial"/>
+          <w:sz w:val="20"/>
+          <w:szCs w:val="20"/>
+        </w:rPr>
+        <w:t xml:space="preserve"> </w:t>
+      </w:r>
+      <w:proofErr w:type="spellStart"/>
+      <w:r>
+        <w:rPr>
+          <w:rFonts w:ascii="Arial" w:hAnsi="Arial" w:cs="Arial"/>
+          <w:sz w:val="20"/>
+          <w:szCs w:val="20"/>
+        </w:rPr>
+        <w:t>milik</w:t>
+      </w:r>
+      <w:proofErr w:type="spellEnd"/>
+      <w:r>
+        <w:rPr>
+          <w:rFonts w:ascii="Arial" w:hAnsi="Arial" w:cs="Arial"/>
+          <w:sz w:val="20"/>
+          <w:szCs w:val="20"/>
+        </w:rPr>
+        <w:t xml:space="preserve"> </w:t>
       </w:r>
       <w:r>
         <w:rPr>
@@ -6332,8 +7854,18 @@
           <w:szCs w:val="20"/>
         </w:rPr>
         <w:tab/>
-        <w:t>Yang menyatakan</w:t>
-      </w:r>
+        <w:t xml:space="preserve">Yang </w:t>
+      </w:r>
+      <w:proofErr w:type="spellStart"/>
+      <w:r>
+        <w:rPr>
+          <w:rFonts w:ascii="Arial" w:hAnsi="Arial" w:cs="Arial"/>
+          <w:sz w:val="20"/>
+          <w:szCs w:val="20"/>
+        </w:rPr>
+        <w:t>menyatakan</w:t>
+      </w:r>
+      <w:proofErr w:type="spellEnd"/>
     </w:p>
     <w:p>
       <w:pPr>
@@ -6441,6 +7973,7 @@
           <w:szCs w:val="20"/>
         </w:rPr>
       </w:pPr>
+      <w:proofErr w:type="spellStart"/>
       <w:r>
         <w:rPr>
           <w:rFonts w:ascii="Arial" w:hAnsi="Arial" w:cs="Arial"/>
@@ -6451,6 +7984,7 @@
         </w:rPr>
         <w:t>Bismillahirrahmanirrahim</w:t>
       </w:r>
+      <w:proofErr w:type="spellEnd"/>
     </w:p>
     <w:p>
       <w:pPr>
@@ -6472,8 +8006,82 @@
           <w:sz w:val="20"/>
           <w:szCs w:val="20"/>
         </w:rPr>
-        <w:t>Saya yang bertanda tangan di bawah ini :</w:t>
-      </w:r>
+        <w:t xml:space="preserve">Saya yang </w:t>
+      </w:r>
+      <w:proofErr w:type="spellStart"/>
+      <w:r>
+        <w:rPr>
+          <w:rFonts w:ascii="Arial" w:hAnsi="Arial" w:cs="Arial"/>
+          <w:sz w:val="20"/>
+          <w:szCs w:val="20"/>
+        </w:rPr>
+        <w:t>bertanda</w:t>
+      </w:r>
+      <w:proofErr w:type="spellEnd"/>
+      <w:r>
+        <w:rPr>
+          <w:rFonts w:ascii="Arial" w:hAnsi="Arial" w:cs="Arial"/>
+          <w:sz w:val="20"/>
+          <w:szCs w:val="20"/>
+        </w:rPr>
+        <w:t xml:space="preserve"> </w:t>
+      </w:r>
+      <w:proofErr w:type="spellStart"/>
+      <w:r>
+        <w:rPr>
+          <w:rFonts w:ascii="Arial" w:hAnsi="Arial" w:cs="Arial"/>
+          <w:sz w:val="20"/>
+          <w:szCs w:val="20"/>
+        </w:rPr>
+        <w:t>tangan</w:t>
+      </w:r>
+      <w:proofErr w:type="spellEnd"/>
+      <w:r>
+        <w:rPr>
+          <w:rFonts w:ascii="Arial" w:hAnsi="Arial" w:cs="Arial"/>
+          <w:sz w:val="20"/>
+          <w:szCs w:val="20"/>
+        </w:rPr>
+        <w:t xml:space="preserve"> di </w:t>
+      </w:r>
+      <w:proofErr w:type="spellStart"/>
+      <w:r>
+        <w:rPr>
+          <w:rFonts w:ascii="Arial" w:hAnsi="Arial" w:cs="Arial"/>
+          <w:sz w:val="20"/>
+          <w:szCs w:val="20"/>
+        </w:rPr>
+        <w:t>bawah</w:t>
+      </w:r>
+      <w:proofErr w:type="spellEnd"/>
+      <w:r>
+        <w:rPr>
+          <w:rFonts w:ascii="Arial" w:hAnsi="Arial" w:cs="Arial"/>
+          <w:sz w:val="20"/>
+          <w:szCs w:val="20"/>
+        </w:rPr>
+        <w:t xml:space="preserve"> </w:t>
+      </w:r>
+      <w:proofErr w:type="spellStart"/>
+      <w:proofErr w:type="gramStart"/>
+      <w:r>
+        <w:rPr>
+          <w:rFonts w:ascii="Arial" w:hAnsi="Arial" w:cs="Arial"/>
+          <w:sz w:val="20"/>
+          <w:szCs w:val="20"/>
+        </w:rPr>
+        <w:t>ini</w:t>
+      </w:r>
+      <w:proofErr w:type="spellEnd"/>
+      <w:r>
+        <w:rPr>
+          <w:rFonts w:ascii="Arial" w:hAnsi="Arial" w:cs="Arial"/>
+          <w:sz w:val="20"/>
+          <w:szCs w:val="20"/>
+        </w:rPr>
+        <w:t xml:space="preserve"> :</w:t>
+      </w:r>
+      <w:proofErr w:type="gramEnd"/>
     </w:p>
     <w:p>
       <w:pPr>
@@ -6541,6 +8149,7 @@
           <w:lang w:val="id-ID"/>
         </w:rPr>
       </w:pPr>
+      <w:proofErr w:type="spellStart"/>
       <w:r>
         <w:rPr>
           <w:rFonts w:ascii="Arial" w:hAnsi="Arial" w:cs="Arial"/>
@@ -6549,6 +8158,7 @@
         </w:rPr>
         <w:t>Pekerjaan</w:t>
       </w:r>
+      <w:proofErr w:type="spellEnd"/>
       <w:r>
         <w:rPr>
           <w:rFonts w:ascii="Arial" w:hAnsi="Arial" w:cs="Arial"/>
@@ -6641,13 +8251,167 @@
           <w:lang w:val="id-ID"/>
         </w:rPr>
       </w:pPr>
-      <w:r>
-        <w:rPr>
-          <w:rFonts w:ascii="Arial" w:hAnsi="Arial" w:cs="Arial"/>
-          <w:sz w:val="20"/>
-          <w:szCs w:val="20"/>
-        </w:rPr>
-        <w:t xml:space="preserve">Menyatakan dengan sesungguhnya bahwa fasilitas pembiayaan yang saya terima dari </w:t>
+      <w:proofErr w:type="spellStart"/>
+      <w:r>
+        <w:rPr>
+          <w:rFonts w:ascii="Arial" w:hAnsi="Arial" w:cs="Arial"/>
+          <w:sz w:val="20"/>
+          <w:szCs w:val="20"/>
+        </w:rPr>
+        <w:t>Menyatakan</w:t>
+      </w:r>
+      <w:proofErr w:type="spellEnd"/>
+      <w:r>
+        <w:rPr>
+          <w:rFonts w:ascii="Arial" w:hAnsi="Arial" w:cs="Arial"/>
+          <w:sz w:val="20"/>
+          <w:szCs w:val="20"/>
+        </w:rPr>
+        <w:t xml:space="preserve"> </w:t>
+      </w:r>
+      <w:proofErr w:type="spellStart"/>
+      <w:r>
+        <w:rPr>
+          <w:rFonts w:ascii="Arial" w:hAnsi="Arial" w:cs="Arial"/>
+          <w:sz w:val="20"/>
+          <w:szCs w:val="20"/>
+        </w:rPr>
+        <w:t>dengan</w:t>
+      </w:r>
+      <w:proofErr w:type="spellEnd"/>
+      <w:r>
+        <w:rPr>
+          <w:rFonts w:ascii="Arial" w:hAnsi="Arial" w:cs="Arial"/>
+          <w:sz w:val="20"/>
+          <w:szCs w:val="20"/>
+        </w:rPr>
+        <w:t xml:space="preserve"> </w:t>
+      </w:r>
+      <w:proofErr w:type="spellStart"/>
+      <w:r>
+        <w:rPr>
+          <w:rFonts w:ascii="Arial" w:hAnsi="Arial" w:cs="Arial"/>
+          <w:sz w:val="20"/>
+          <w:szCs w:val="20"/>
+        </w:rPr>
+        <w:t>sesungguhnya</w:t>
+      </w:r>
+      <w:proofErr w:type="spellEnd"/>
+      <w:r>
+        <w:rPr>
+          <w:rFonts w:ascii="Arial" w:hAnsi="Arial" w:cs="Arial"/>
+          <w:sz w:val="20"/>
+          <w:szCs w:val="20"/>
+        </w:rPr>
+        <w:t xml:space="preserve"> </w:t>
+      </w:r>
+      <w:proofErr w:type="spellStart"/>
+      <w:r>
+        <w:rPr>
+          <w:rFonts w:ascii="Arial" w:hAnsi="Arial" w:cs="Arial"/>
+          <w:sz w:val="20"/>
+          <w:szCs w:val="20"/>
+        </w:rPr>
+        <w:t>bahwa</w:t>
+      </w:r>
+      <w:proofErr w:type="spellEnd"/>
+      <w:r>
+        <w:rPr>
+          <w:rFonts w:ascii="Arial" w:hAnsi="Arial" w:cs="Arial"/>
+          <w:sz w:val="20"/>
+          <w:szCs w:val="20"/>
+        </w:rPr>
+        <w:t xml:space="preserve"> </w:t>
+      </w:r>
+      <w:proofErr w:type="spellStart"/>
+      <w:r>
+        <w:rPr>
+          <w:rFonts w:ascii="Arial" w:hAnsi="Arial" w:cs="Arial"/>
+          <w:sz w:val="20"/>
+          <w:szCs w:val="20"/>
+        </w:rPr>
+        <w:t>fasilitas</w:t>
+      </w:r>
+      <w:proofErr w:type="spellEnd"/>
+      <w:r>
+        <w:rPr>
+          <w:rFonts w:ascii="Arial" w:hAnsi="Arial" w:cs="Arial"/>
+          <w:sz w:val="20"/>
+          <w:szCs w:val="20"/>
+        </w:rPr>
+        <w:t xml:space="preserve"> </w:t>
+      </w:r>
+      <w:proofErr w:type="spellStart"/>
+      <w:r>
+        <w:rPr>
+          <w:rFonts w:ascii="Arial" w:hAnsi="Arial" w:cs="Arial"/>
+          <w:sz w:val="20"/>
+          <w:szCs w:val="20"/>
+        </w:rPr>
+        <w:t>pembiayaan</w:t>
+      </w:r>
+      <w:proofErr w:type="spellEnd"/>
+      <w:r>
+        <w:rPr>
+          <w:rFonts w:ascii="Arial" w:hAnsi="Arial" w:cs="Arial"/>
+          <w:sz w:val="20"/>
+          <w:szCs w:val="20"/>
+        </w:rPr>
+        <w:t xml:space="preserve"> yang </w:t>
+      </w:r>
+      <w:proofErr w:type="spellStart"/>
+      <w:r>
+        <w:rPr>
+          <w:rFonts w:ascii="Arial" w:hAnsi="Arial" w:cs="Arial"/>
+          <w:sz w:val="20"/>
+          <w:szCs w:val="20"/>
+        </w:rPr>
+        <w:t>saya</w:t>
+      </w:r>
+      <w:proofErr w:type="spellEnd"/>
+      <w:r>
+        <w:rPr>
+          <w:rFonts w:ascii="Arial" w:hAnsi="Arial" w:cs="Arial"/>
+          <w:sz w:val="20"/>
+          <w:szCs w:val="20"/>
+        </w:rPr>
+        <w:t xml:space="preserve"> </w:t>
+      </w:r>
+      <w:proofErr w:type="spellStart"/>
+      <w:r>
+        <w:rPr>
+          <w:rFonts w:ascii="Arial" w:hAnsi="Arial" w:cs="Arial"/>
+          <w:sz w:val="20"/>
+          <w:szCs w:val="20"/>
+        </w:rPr>
+        <w:t>terima</w:t>
+      </w:r>
+      <w:proofErr w:type="spellEnd"/>
+      <w:r>
+        <w:rPr>
+          <w:rFonts w:ascii="Arial" w:hAnsi="Arial" w:cs="Arial"/>
+          <w:sz w:val="20"/>
+          <w:szCs w:val="20"/>
+        </w:rPr>
+        <w:t xml:space="preserve"> </w:t>
+      </w:r>
+      <w:proofErr w:type="spellStart"/>
+      <w:r>
+        <w:rPr>
+          <w:rFonts w:ascii="Arial" w:hAnsi="Arial" w:cs="Arial"/>
+          <w:sz w:val="20"/>
+          <w:szCs w:val="20"/>
+        </w:rPr>
+        <w:t>dari</w:t>
+      </w:r>
+      <w:proofErr w:type="spellEnd"/>
+      <w:r>
+        <w:rPr>
+          <w:rFonts w:ascii="Arial" w:hAnsi="Arial" w:cs="Arial"/>
+          <w:sz w:val="20"/>
+          <w:szCs w:val="20"/>
+        </w:rPr>
+        <w:t xml:space="preserve"> </w:t>
       </w:r>
       <w:r>
         <w:rPr>
@@ -6692,13 +8456,257 @@
         </w:rPr>
         <w:t xml:space="preserve"> </w:t>
       </w:r>
-      <w:r>
-        <w:rPr>
-          <w:rFonts w:ascii="Arial" w:hAnsi="Arial" w:cs="Arial"/>
-          <w:sz w:val="20"/>
-          <w:szCs w:val="20"/>
-        </w:rPr>
-        <w:t xml:space="preserve">ini saya pakai sendiri dan tidak saya pinjamkan/tempilkan pada pihak lain atau pihak manapun tanpa sepengetahuan </w:t>
+      <w:proofErr w:type="spellStart"/>
+      <w:r>
+        <w:rPr>
+          <w:rFonts w:ascii="Arial" w:hAnsi="Arial" w:cs="Arial"/>
+          <w:sz w:val="20"/>
+          <w:szCs w:val="20"/>
+        </w:rPr>
+        <w:t>ini</w:t>
+      </w:r>
+      <w:proofErr w:type="spellEnd"/>
+      <w:r>
+        <w:rPr>
+          <w:rFonts w:ascii="Arial" w:hAnsi="Arial" w:cs="Arial"/>
+          <w:sz w:val="20"/>
+          <w:szCs w:val="20"/>
+        </w:rPr>
+        <w:t xml:space="preserve"> </w:t>
+      </w:r>
+      <w:proofErr w:type="spellStart"/>
+      <w:r>
+        <w:rPr>
+          <w:rFonts w:ascii="Arial" w:hAnsi="Arial" w:cs="Arial"/>
+          <w:sz w:val="20"/>
+          <w:szCs w:val="20"/>
+        </w:rPr>
+        <w:t>saya</w:t>
+      </w:r>
+      <w:proofErr w:type="spellEnd"/>
+      <w:r>
+        <w:rPr>
+          <w:rFonts w:ascii="Arial" w:hAnsi="Arial" w:cs="Arial"/>
+          <w:sz w:val="20"/>
+          <w:szCs w:val="20"/>
+        </w:rPr>
+        <w:t xml:space="preserve"> </w:t>
+      </w:r>
+      <w:proofErr w:type="spellStart"/>
+      <w:r>
+        <w:rPr>
+          <w:rFonts w:ascii="Arial" w:hAnsi="Arial" w:cs="Arial"/>
+          <w:sz w:val="20"/>
+          <w:szCs w:val="20"/>
+        </w:rPr>
+        <w:t>pakai</w:t>
+      </w:r>
+      <w:proofErr w:type="spellEnd"/>
+      <w:r>
+        <w:rPr>
+          <w:rFonts w:ascii="Arial" w:hAnsi="Arial" w:cs="Arial"/>
+          <w:sz w:val="20"/>
+          <w:szCs w:val="20"/>
+        </w:rPr>
+        <w:t xml:space="preserve"> </w:t>
+      </w:r>
+      <w:proofErr w:type="spellStart"/>
+      <w:r>
+        <w:rPr>
+          <w:rFonts w:ascii="Arial" w:hAnsi="Arial" w:cs="Arial"/>
+          <w:sz w:val="20"/>
+          <w:szCs w:val="20"/>
+        </w:rPr>
+        <w:t>sendiri</w:t>
+      </w:r>
+      <w:proofErr w:type="spellEnd"/>
+      <w:r>
+        <w:rPr>
+          <w:rFonts w:ascii="Arial" w:hAnsi="Arial" w:cs="Arial"/>
+          <w:sz w:val="20"/>
+          <w:szCs w:val="20"/>
+        </w:rPr>
+        <w:t xml:space="preserve"> dan </w:t>
+      </w:r>
+      <w:proofErr w:type="spellStart"/>
+      <w:r>
+        <w:rPr>
+          <w:rFonts w:ascii="Arial" w:hAnsi="Arial" w:cs="Arial"/>
+          <w:sz w:val="20"/>
+          <w:szCs w:val="20"/>
+        </w:rPr>
+        <w:t>tidak</w:t>
+      </w:r>
+      <w:proofErr w:type="spellEnd"/>
+      <w:r>
+        <w:rPr>
+          <w:rFonts w:ascii="Arial" w:hAnsi="Arial" w:cs="Arial"/>
+          <w:sz w:val="20"/>
+          <w:szCs w:val="20"/>
+        </w:rPr>
+        <w:t xml:space="preserve"> </w:t>
+      </w:r>
+      <w:proofErr w:type="spellStart"/>
+      <w:r>
+        <w:rPr>
+          <w:rFonts w:ascii="Arial" w:hAnsi="Arial" w:cs="Arial"/>
+          <w:sz w:val="20"/>
+          <w:szCs w:val="20"/>
+        </w:rPr>
+        <w:t>saya</w:t>
+      </w:r>
+      <w:proofErr w:type="spellEnd"/>
+      <w:r>
+        <w:rPr>
+          <w:rFonts w:ascii="Arial" w:hAnsi="Arial" w:cs="Arial"/>
+          <w:sz w:val="20"/>
+          <w:szCs w:val="20"/>
+        </w:rPr>
+        <w:t xml:space="preserve"> </w:t>
+      </w:r>
+      <w:proofErr w:type="spellStart"/>
+      <w:r>
+        <w:rPr>
+          <w:rFonts w:ascii="Arial" w:hAnsi="Arial" w:cs="Arial"/>
+          <w:sz w:val="20"/>
+          <w:szCs w:val="20"/>
+        </w:rPr>
+        <w:t>pinjamkan</w:t>
+      </w:r>
+      <w:proofErr w:type="spellEnd"/>
+      <w:r>
+        <w:rPr>
+          <w:rFonts w:ascii="Arial" w:hAnsi="Arial" w:cs="Arial"/>
+          <w:sz w:val="20"/>
+          <w:szCs w:val="20"/>
+        </w:rPr>
+        <w:t>/</w:t>
+      </w:r>
+      <w:proofErr w:type="spellStart"/>
+      <w:r>
+        <w:rPr>
+          <w:rFonts w:ascii="Arial" w:hAnsi="Arial" w:cs="Arial"/>
+          <w:sz w:val="20"/>
+          <w:szCs w:val="20"/>
+        </w:rPr>
+        <w:t>tempilkan</w:t>
+      </w:r>
+      <w:proofErr w:type="spellEnd"/>
+      <w:r>
+        <w:rPr>
+          <w:rFonts w:ascii="Arial" w:hAnsi="Arial" w:cs="Arial"/>
+          <w:sz w:val="20"/>
+          <w:szCs w:val="20"/>
+        </w:rPr>
+        <w:t xml:space="preserve"> pada </w:t>
+      </w:r>
+      <w:proofErr w:type="spellStart"/>
+      <w:r>
+        <w:rPr>
+          <w:rFonts w:ascii="Arial" w:hAnsi="Arial" w:cs="Arial"/>
+          <w:sz w:val="20"/>
+          <w:szCs w:val="20"/>
+        </w:rPr>
+        <w:t>pihak</w:t>
+      </w:r>
+      <w:proofErr w:type="spellEnd"/>
+      <w:r>
+        <w:rPr>
+          <w:rFonts w:ascii="Arial" w:hAnsi="Arial" w:cs="Arial"/>
+          <w:sz w:val="20"/>
+          <w:szCs w:val="20"/>
+        </w:rPr>
+        <w:t xml:space="preserve"> lain </w:t>
+      </w:r>
+      <w:proofErr w:type="spellStart"/>
+      <w:r>
+        <w:rPr>
+          <w:rFonts w:ascii="Arial" w:hAnsi="Arial" w:cs="Arial"/>
+          <w:sz w:val="20"/>
+          <w:szCs w:val="20"/>
+        </w:rPr>
+        <w:t>atau</w:t>
+      </w:r>
+      <w:proofErr w:type="spellEnd"/>
+      <w:r>
+        <w:rPr>
+          <w:rFonts w:ascii="Arial" w:hAnsi="Arial" w:cs="Arial"/>
+          <w:sz w:val="20"/>
+          <w:szCs w:val="20"/>
+        </w:rPr>
+        <w:t xml:space="preserve"> </w:t>
+      </w:r>
+      <w:proofErr w:type="spellStart"/>
+      <w:r>
+        <w:rPr>
+          <w:rFonts w:ascii="Arial" w:hAnsi="Arial" w:cs="Arial"/>
+          <w:sz w:val="20"/>
+          <w:szCs w:val="20"/>
+        </w:rPr>
+        <w:t>pihak</w:t>
+      </w:r>
+      <w:proofErr w:type="spellEnd"/>
+      <w:r>
+        <w:rPr>
+          <w:rFonts w:ascii="Arial" w:hAnsi="Arial" w:cs="Arial"/>
+          <w:sz w:val="20"/>
+          <w:szCs w:val="20"/>
+        </w:rPr>
+        <w:t xml:space="preserve"> </w:t>
+      </w:r>
+      <w:proofErr w:type="spellStart"/>
+      <w:r>
+        <w:rPr>
+          <w:rFonts w:ascii="Arial" w:hAnsi="Arial" w:cs="Arial"/>
+          <w:sz w:val="20"/>
+          <w:szCs w:val="20"/>
+        </w:rPr>
+        <w:t>manapun</w:t>
+      </w:r>
+      <w:proofErr w:type="spellEnd"/>
+      <w:r>
+        <w:rPr>
+          <w:rFonts w:ascii="Arial" w:hAnsi="Arial" w:cs="Arial"/>
+          <w:sz w:val="20"/>
+          <w:szCs w:val="20"/>
+        </w:rPr>
+        <w:t xml:space="preserve"> </w:t>
+      </w:r>
+      <w:proofErr w:type="spellStart"/>
+      <w:r>
+        <w:rPr>
+          <w:rFonts w:ascii="Arial" w:hAnsi="Arial" w:cs="Arial"/>
+          <w:sz w:val="20"/>
+          <w:szCs w:val="20"/>
+        </w:rPr>
+        <w:t>tanpa</w:t>
+      </w:r>
+      <w:proofErr w:type="spellEnd"/>
+      <w:r>
+        <w:rPr>
+          <w:rFonts w:ascii="Arial" w:hAnsi="Arial" w:cs="Arial"/>
+          <w:sz w:val="20"/>
+          <w:szCs w:val="20"/>
+        </w:rPr>
+        <w:t xml:space="preserve"> </w:t>
+      </w:r>
+      <w:proofErr w:type="spellStart"/>
+      <w:r>
+        <w:rPr>
+          <w:rFonts w:ascii="Arial" w:hAnsi="Arial" w:cs="Arial"/>
+          <w:sz w:val="20"/>
+          <w:szCs w:val="20"/>
+        </w:rPr>
+        <w:t>sepengetahuan</w:t>
+      </w:r>
+      <w:proofErr w:type="spellEnd"/>
+      <w:r>
+        <w:rPr>
+          <w:rFonts w:ascii="Arial" w:hAnsi="Arial" w:cs="Arial"/>
+          <w:sz w:val="20"/>
+          <w:szCs w:val="20"/>
+        </w:rPr>
+        <w:t xml:space="preserve"> </w:t>
       </w:r>
       <w:r>
         <w:rPr>
@@ -6837,8 +8845,18 @@
           <w:szCs w:val="20"/>
         </w:rPr>
         <w:tab/>
-        <w:t>Yang menyatakan</w:t>
-      </w:r>
+        <w:t xml:space="preserve">Yang </w:t>
+      </w:r>
+      <w:proofErr w:type="spellStart"/>
+      <w:r>
+        <w:rPr>
+          <w:rFonts w:ascii="Arial" w:hAnsi="Arial" w:cs="Arial"/>
+          <w:sz w:val="20"/>
+          <w:szCs w:val="20"/>
+        </w:rPr>
+        <w:t>menyatakan</w:t>
+      </w:r>
+      <w:proofErr w:type="spellEnd"/>
     </w:p>
     <w:p>
       <w:pPr>
@@ -6870,6 +8888,14 @@
           <w:szCs w:val="20"/>
         </w:rPr>
         <w:tab/>
+      </w:r>
+      <w:proofErr w:type="gramStart"/>
+      <w:r>
+        <w:rPr>
+          <w:rFonts w:ascii="Arial" w:hAnsi="Arial" w:cs="Arial"/>
+          <w:sz w:val="20"/>
+          <w:szCs w:val="20"/>
+        </w:rPr>
         <w:t xml:space="preserve">( </w:t>
       </w:r>
       <w:r>
@@ -6878,7 +8904,16 @@
           <w:szCs w:val="22"/>
           <w:lang w:val="id-ID"/>
         </w:rPr>
-        <w:t>${peminjam_pihak_1}</w:t>
+        <w:t>$</w:t>
+      </w:r>
+      <w:proofErr w:type="gramEnd"/>
+      <w:r>
+        <w:rPr>
+          <w:sz w:val="22"/>
+          <w:szCs w:val="22"/>
+          <w:lang w:val="id-ID"/>
+        </w:rPr>
+        <w:t>{peminjam_pihak_1}</w:t>
       </w:r>
       <w:r>
         <w:rPr>
@@ -7440,13 +9475,51 @@
                               </w:rPr>
                               <w:tab/>
                             </w:r>
+                            <w:proofErr w:type="spellStart"/>
+                            <w:proofErr w:type="gramStart"/>
                             <w:r>
                               <w:rPr>
                                 <w:rFonts w:ascii="Arial" w:hAnsi="Arial" w:cs="Arial"/>
                                 <w:sz w:val="22"/>
                                 <w:szCs w:val="22"/>
                               </w:rPr>
-                              <w:t xml:space="preserve">Berupa : ${barang_titipan} </w:t>
+                              <w:t>Berupa</w:t>
+                            </w:r>
+                            <w:proofErr w:type="spellEnd"/>
+                            <w:r>
+                              <w:rPr>
+                                <w:rFonts w:ascii="Arial" w:hAnsi="Arial" w:cs="Arial"/>
+                                <w:sz w:val="22"/>
+                                <w:szCs w:val="22"/>
+                              </w:rPr>
+                              <w:t xml:space="preserve"> :</w:t>
+                            </w:r>
+                            <w:proofErr w:type="gramEnd"/>
+                            <w:r>
+                              <w:rPr>
+                                <w:rFonts w:ascii="Arial" w:hAnsi="Arial" w:cs="Arial"/>
+                                <w:sz w:val="22"/>
+                                <w:szCs w:val="22"/>
+                              </w:rPr>
+                              <w:t xml:space="preserve"> ${</w:t>
+                            </w:r>
+                            <w:proofErr w:type="spellStart"/>
+                            <w:r>
+                              <w:rPr>
+                                <w:rFonts w:ascii="Arial" w:hAnsi="Arial" w:cs="Arial"/>
+                                <w:sz w:val="22"/>
+                                <w:szCs w:val="22"/>
+                              </w:rPr>
+                              <w:t>barang_titipan</w:t>
+                            </w:r>
+                            <w:proofErr w:type="spellEnd"/>
+                            <w:r>
+                              <w:rPr>
+                                <w:rFonts w:ascii="Arial" w:hAnsi="Arial" w:cs="Arial"/>
+                                <w:sz w:val="22"/>
+                                <w:szCs w:val="22"/>
+                              </w:rPr>
+                              <w:t xml:space="preserve">} </w:t>
                             </w:r>
                           </w:p>
                           <w:tbl>
@@ -7498,7 +9571,25 @@
                                       <w:sz w:val="22"/>
                                       <w:szCs w:val="22"/>
                                     </w:rPr>
-                                    <w:t>${barang_titipan_desc_title}</w:t>
+                                    <w:t>${</w:t>
+                                  </w:r>
+                                  <w:proofErr w:type="spellStart"/>
+                                  <w:r>
+                                    <w:rPr>
+                                      <w:rFonts w:ascii="Arial" w:hAnsi="Arial" w:cs="Arial"/>
+                                      <w:sz w:val="22"/>
+                                      <w:szCs w:val="22"/>
+                                    </w:rPr>
+                                    <w:t>barang_titipan_desc_title</w:t>
+                                  </w:r>
+                                  <w:proofErr w:type="spellEnd"/>
+                                  <w:r>
+                                    <w:rPr>
+                                      <w:rFonts w:ascii="Arial" w:hAnsi="Arial" w:cs="Arial"/>
+                                      <w:sz w:val="22"/>
+                                      <w:szCs w:val="22"/>
+                                    </w:rPr>
+                                    <w:t>}</w:t>
                                   </w:r>
                                 </w:p>
                               </w:tc>
@@ -7556,7 +9647,25 @@
                                       <w:sz w:val="22"/>
                                       <w:szCs w:val="22"/>
                                     </w:rPr>
-                                    <w:t>${barang_titipan_desc_content}</w:t>
+                                    <w:t>${</w:t>
+                                  </w:r>
+                                  <w:proofErr w:type="spellStart"/>
+                                  <w:r>
+                                    <w:rPr>
+                                      <w:rFonts w:ascii="Arial" w:hAnsi="Arial" w:cs="Arial"/>
+                                      <w:sz w:val="22"/>
+                                      <w:szCs w:val="22"/>
+                                    </w:rPr>
+                                    <w:t>barang_titipan_desc_content</w:t>
+                                  </w:r>
+                                  <w:proofErr w:type="spellEnd"/>
+                                  <w:r>
+                                    <w:rPr>
+                                      <w:rFonts w:ascii="Arial" w:hAnsi="Arial" w:cs="Arial"/>
+                                      <w:sz w:val="22"/>
+                                      <w:szCs w:val="22"/>
+                                    </w:rPr>
+                                    <w:t>}</w:t>
                                   </w:r>
                                 </w:p>
                               </w:tc>
@@ -7958,13 +10067,51 @@
                         </w:rPr>
                         <w:tab/>
                       </w:r>
+                      <w:proofErr w:type="spellStart"/>
+                      <w:proofErr w:type="gramStart"/>
                       <w:r>
                         <w:rPr>
                           <w:rFonts w:ascii="Arial" w:hAnsi="Arial" w:cs="Arial"/>
                           <w:sz w:val="22"/>
                           <w:szCs w:val="22"/>
                         </w:rPr>
-                        <w:t xml:space="preserve">Berupa : ${barang_titipan} </w:t>
+                        <w:t>Berupa</w:t>
+                      </w:r>
+                      <w:proofErr w:type="spellEnd"/>
+                      <w:r>
+                        <w:rPr>
+                          <w:rFonts w:ascii="Arial" w:hAnsi="Arial" w:cs="Arial"/>
+                          <w:sz w:val="22"/>
+                          <w:szCs w:val="22"/>
+                        </w:rPr>
+                        <w:t xml:space="preserve"> :</w:t>
+                      </w:r>
+                      <w:proofErr w:type="gramEnd"/>
+                      <w:r>
+                        <w:rPr>
+                          <w:rFonts w:ascii="Arial" w:hAnsi="Arial" w:cs="Arial"/>
+                          <w:sz w:val="22"/>
+                          <w:szCs w:val="22"/>
+                        </w:rPr>
+                        <w:t xml:space="preserve"> ${</w:t>
+                      </w:r>
+                      <w:proofErr w:type="spellStart"/>
+                      <w:r>
+                        <w:rPr>
+                          <w:rFonts w:ascii="Arial" w:hAnsi="Arial" w:cs="Arial"/>
+                          <w:sz w:val="22"/>
+                          <w:szCs w:val="22"/>
+                        </w:rPr>
+                        <w:t>barang_titipan</w:t>
+                      </w:r>
+                      <w:proofErr w:type="spellEnd"/>
+                      <w:r>
+                        <w:rPr>
+                          <w:rFonts w:ascii="Arial" w:hAnsi="Arial" w:cs="Arial"/>
+                          <w:sz w:val="22"/>
+                          <w:szCs w:val="22"/>
+                        </w:rPr>
+                        <w:t xml:space="preserve">} </w:t>
                       </w:r>
                     </w:p>
                     <w:tbl>
@@ -8016,7 +10163,25 @@
                                 <w:sz w:val="22"/>
                                 <w:szCs w:val="22"/>
                               </w:rPr>
-                              <w:t>${barang_titipan_desc_title}</w:t>
+                              <w:t>${</w:t>
+                            </w:r>
+                            <w:proofErr w:type="spellStart"/>
+                            <w:r>
+                              <w:rPr>
+                                <w:rFonts w:ascii="Arial" w:hAnsi="Arial" w:cs="Arial"/>
+                                <w:sz w:val="22"/>
+                                <w:szCs w:val="22"/>
+                              </w:rPr>
+                              <w:t>barang_titipan_desc_title</w:t>
+                            </w:r>
+                            <w:proofErr w:type="spellEnd"/>
+                            <w:r>
+                              <w:rPr>
+                                <w:rFonts w:ascii="Arial" w:hAnsi="Arial" w:cs="Arial"/>
+                                <w:sz w:val="22"/>
+                                <w:szCs w:val="22"/>
+                              </w:rPr>
+                              <w:t>}</w:t>
                             </w:r>
                           </w:p>
                         </w:tc>
@@ -8074,7 +10239,25 @@
                                 <w:sz w:val="22"/>
                                 <w:szCs w:val="22"/>
                               </w:rPr>
-                              <w:t>${barang_titipan_desc_content}</w:t>
+                              <w:t>${</w:t>
+                            </w:r>
+                            <w:proofErr w:type="spellStart"/>
+                            <w:r>
+                              <w:rPr>
+                                <w:rFonts w:ascii="Arial" w:hAnsi="Arial" w:cs="Arial"/>
+                                <w:sz w:val="22"/>
+                                <w:szCs w:val="22"/>
+                              </w:rPr>
+                              <w:t>barang_titipan_desc_content</w:t>
+                            </w:r>
+                            <w:proofErr w:type="spellEnd"/>
+                            <w:r>
+                              <w:rPr>
+                                <w:rFonts w:ascii="Arial" w:hAnsi="Arial" w:cs="Arial"/>
+                                <w:sz w:val="22"/>
+                                <w:szCs w:val="22"/>
+                              </w:rPr>
+                              <w:t>}</w:t>
                             </w:r>
                           </w:p>
                         </w:tc>
@@ -8516,13 +10699,51 @@
                               </w:rPr>
                               <w:tab/>
                             </w:r>
+                            <w:proofErr w:type="spellStart"/>
+                            <w:proofErr w:type="gramStart"/>
                             <w:r>
                               <w:rPr>
                                 <w:rFonts w:ascii="Arial" w:hAnsi="Arial" w:cs="Arial"/>
                                 <w:sz w:val="22"/>
                                 <w:szCs w:val="22"/>
                               </w:rPr>
-                              <w:t xml:space="preserve">Berupa : ${barang_titipan} </w:t>
+                              <w:t>Berupa</w:t>
+                            </w:r>
+                            <w:proofErr w:type="spellEnd"/>
+                            <w:r>
+                              <w:rPr>
+                                <w:rFonts w:ascii="Arial" w:hAnsi="Arial" w:cs="Arial"/>
+                                <w:sz w:val="22"/>
+                                <w:szCs w:val="22"/>
+                              </w:rPr>
+                              <w:t xml:space="preserve"> :</w:t>
+                            </w:r>
+                            <w:proofErr w:type="gramEnd"/>
+                            <w:r>
+                              <w:rPr>
+                                <w:rFonts w:ascii="Arial" w:hAnsi="Arial" w:cs="Arial"/>
+                                <w:sz w:val="22"/>
+                                <w:szCs w:val="22"/>
+                              </w:rPr>
+                              <w:t xml:space="preserve"> ${</w:t>
+                            </w:r>
+                            <w:proofErr w:type="spellStart"/>
+                            <w:r>
+                              <w:rPr>
+                                <w:rFonts w:ascii="Arial" w:hAnsi="Arial" w:cs="Arial"/>
+                                <w:sz w:val="22"/>
+                                <w:szCs w:val="22"/>
+                              </w:rPr>
+                              <w:t>barang_titipan</w:t>
+                            </w:r>
+                            <w:proofErr w:type="spellEnd"/>
+                            <w:r>
+                              <w:rPr>
+                                <w:rFonts w:ascii="Arial" w:hAnsi="Arial" w:cs="Arial"/>
+                                <w:sz w:val="22"/>
+                                <w:szCs w:val="22"/>
+                              </w:rPr>
+                              <w:t xml:space="preserve">} </w:t>
                             </w:r>
                           </w:p>
                           <w:tbl>
@@ -8574,7 +10795,25 @@
                                       <w:sz w:val="22"/>
                                       <w:szCs w:val="22"/>
                                     </w:rPr>
-                                    <w:t>${barang_titipan_desc_title}</w:t>
+                                    <w:t>${</w:t>
+                                  </w:r>
+                                  <w:proofErr w:type="spellStart"/>
+                                  <w:r>
+                                    <w:rPr>
+                                      <w:rFonts w:ascii="Arial" w:hAnsi="Arial" w:cs="Arial"/>
+                                      <w:sz w:val="22"/>
+                                      <w:szCs w:val="22"/>
+                                    </w:rPr>
+                                    <w:t>barang_titipan_desc_title</w:t>
+                                  </w:r>
+                                  <w:proofErr w:type="spellEnd"/>
+                                  <w:r>
+                                    <w:rPr>
+                                      <w:rFonts w:ascii="Arial" w:hAnsi="Arial" w:cs="Arial"/>
+                                      <w:sz w:val="22"/>
+                                      <w:szCs w:val="22"/>
+                                    </w:rPr>
+                                    <w:t>}</w:t>
                                   </w:r>
                                 </w:p>
                               </w:tc>
@@ -8632,7 +10871,25 @@
                                       <w:sz w:val="22"/>
                                       <w:szCs w:val="22"/>
                                     </w:rPr>
-                                    <w:t>${barang_titipan_desc_content}</w:t>
+                                    <w:t>${</w:t>
+                                  </w:r>
+                                  <w:proofErr w:type="spellStart"/>
+                                  <w:r>
+                                    <w:rPr>
+                                      <w:rFonts w:ascii="Arial" w:hAnsi="Arial" w:cs="Arial"/>
+                                      <w:sz w:val="22"/>
+                                      <w:szCs w:val="22"/>
+                                    </w:rPr>
+                                    <w:t>barang_titipan_desc_content</w:t>
+                                  </w:r>
+                                  <w:proofErr w:type="spellEnd"/>
+                                  <w:r>
+                                    <w:rPr>
+                                      <w:rFonts w:ascii="Arial" w:hAnsi="Arial" w:cs="Arial"/>
+                                      <w:sz w:val="22"/>
+                                      <w:szCs w:val="22"/>
+                                    </w:rPr>
+                                    <w:t>}</w:t>
                                   </w:r>
                                 </w:p>
                               </w:tc>
@@ -9055,13 +11312,51 @@
                         </w:rPr>
                         <w:tab/>
                       </w:r>
+                      <w:proofErr w:type="spellStart"/>
+                      <w:proofErr w:type="gramStart"/>
                       <w:r>
                         <w:rPr>
                           <w:rFonts w:ascii="Arial" w:hAnsi="Arial" w:cs="Arial"/>
                           <w:sz w:val="22"/>
                           <w:szCs w:val="22"/>
                         </w:rPr>
-                        <w:t xml:space="preserve">Berupa : ${barang_titipan} </w:t>
+                        <w:t>Berupa</w:t>
+                      </w:r>
+                      <w:proofErr w:type="spellEnd"/>
+                      <w:r>
+                        <w:rPr>
+                          <w:rFonts w:ascii="Arial" w:hAnsi="Arial" w:cs="Arial"/>
+                          <w:sz w:val="22"/>
+                          <w:szCs w:val="22"/>
+                        </w:rPr>
+                        <w:t xml:space="preserve"> :</w:t>
+                      </w:r>
+                      <w:proofErr w:type="gramEnd"/>
+                      <w:r>
+                        <w:rPr>
+                          <w:rFonts w:ascii="Arial" w:hAnsi="Arial" w:cs="Arial"/>
+                          <w:sz w:val="22"/>
+                          <w:szCs w:val="22"/>
+                        </w:rPr>
+                        <w:t xml:space="preserve"> ${</w:t>
+                      </w:r>
+                      <w:proofErr w:type="spellStart"/>
+                      <w:r>
+                        <w:rPr>
+                          <w:rFonts w:ascii="Arial" w:hAnsi="Arial" w:cs="Arial"/>
+                          <w:sz w:val="22"/>
+                          <w:szCs w:val="22"/>
+                        </w:rPr>
+                        <w:t>barang_titipan</w:t>
+                      </w:r>
+                      <w:proofErr w:type="spellEnd"/>
+                      <w:r>
+                        <w:rPr>
+                          <w:rFonts w:ascii="Arial" w:hAnsi="Arial" w:cs="Arial"/>
+                          <w:sz w:val="22"/>
+                          <w:szCs w:val="22"/>
+                        </w:rPr>
+                        <w:t xml:space="preserve">} </w:t>
                       </w:r>
                     </w:p>
                     <w:tbl>
@@ -9113,7 +11408,25 @@
                                 <w:sz w:val="22"/>
                                 <w:szCs w:val="22"/>
                               </w:rPr>
-                              <w:t>${barang_titipan_desc_title}</w:t>
+                              <w:t>${</w:t>
+                            </w:r>
+                            <w:proofErr w:type="spellStart"/>
+                            <w:r>
+                              <w:rPr>
+                                <w:rFonts w:ascii="Arial" w:hAnsi="Arial" w:cs="Arial"/>
+                                <w:sz w:val="22"/>
+                                <w:szCs w:val="22"/>
+                              </w:rPr>
+                              <w:t>barang_titipan_desc_title</w:t>
+                            </w:r>
+                            <w:proofErr w:type="spellEnd"/>
+                            <w:r>
+                              <w:rPr>
+                                <w:rFonts w:ascii="Arial" w:hAnsi="Arial" w:cs="Arial"/>
+                                <w:sz w:val="22"/>
+                                <w:szCs w:val="22"/>
+                              </w:rPr>
+                              <w:t>}</w:t>
                             </w:r>
                           </w:p>
                         </w:tc>
@@ -9171,7 +11484,25 @@
                                 <w:sz w:val="22"/>
                                 <w:szCs w:val="22"/>
                               </w:rPr>
-                              <w:t>${barang_titipan_desc_content}</w:t>
+                              <w:t>${</w:t>
+                            </w:r>
+                            <w:proofErr w:type="spellStart"/>
+                            <w:r>
+                              <w:rPr>
+                                <w:rFonts w:ascii="Arial" w:hAnsi="Arial" w:cs="Arial"/>
+                                <w:sz w:val="22"/>
+                                <w:szCs w:val="22"/>
+                              </w:rPr>
+                              <w:t>barang_titipan_desc_content</w:t>
+                            </w:r>
+                            <w:proofErr w:type="spellEnd"/>
+                            <w:r>
+                              <w:rPr>
+                                <w:rFonts w:ascii="Arial" w:hAnsi="Arial" w:cs="Arial"/>
+                                <w:sz w:val="22"/>
+                                <w:szCs w:val="22"/>
+                              </w:rPr>
+                              <w:t>}</w:t>
                             </w:r>
                           </w:p>
                         </w:tc>
@@ -10821,11 +13152,153 @@
       <w:r>
         <w:rPr>
           <w:noProof/>
+        </w:rPr>
+        <w:lastRenderedPageBreak/>
+        <mc:AlternateContent>
+          <mc:Choice Requires="wps">
+            <w:drawing>
+              <wp:anchor distT="0" distB="0" distL="114300" distR="114300" simplePos="0" relativeHeight="251665920" behindDoc="0" locked="0" layoutInCell="1" allowOverlap="1" wp14:anchorId="1BCE2CB4" wp14:editId="259636DB">
+                <wp:simplePos x="0" y="0"/>
+                <wp:positionH relativeFrom="margin">
+                  <wp:align>right</wp:align>
+                </wp:positionH>
+                <wp:positionV relativeFrom="paragraph">
+                  <wp:posOffset>21265</wp:posOffset>
+                </wp:positionV>
+                <wp:extent cx="2440999" cy="342900"/>
+                <wp:effectExtent l="0" t="0" r="16510" b="19050"/>
+                <wp:wrapNone/>
+                <wp:docPr id="3" name="Text Box 43"/>
+                <wp:cNvGraphicFramePr>
+                  <a:graphicFrameLocks xmlns:a="http://schemas.openxmlformats.org/drawingml/2006/main"/>
+                </wp:cNvGraphicFramePr>
+                <a:graphic xmlns:a="http://schemas.openxmlformats.org/drawingml/2006/main">
+                  <a:graphicData uri="http://schemas.microsoft.com/office/word/2010/wordprocessingShape">
+                    <wps:wsp>
+                      <wps:cNvSpPr txBox="1">
+                        <a:spLocks noChangeArrowheads="1"/>
+                      </wps:cNvSpPr>
+                      <wps:spPr bwMode="auto">
+                        <a:xfrm>
+                          <a:off x="0" y="0"/>
+                          <a:ext cx="2440999" cy="342900"/>
+                        </a:xfrm>
+                        <a:prstGeom prst="rect">
+                          <a:avLst/>
+                        </a:prstGeom>
+                        <a:solidFill>
+                          <a:srgbClr val="FFFFFF"/>
+                        </a:solidFill>
+                        <a:ln w="9525">
+                          <a:solidFill>
+                            <a:srgbClr val="000000"/>
+                          </a:solidFill>
+                          <a:miter lim="800000"/>
+                          <a:headEnd/>
+                          <a:tailEnd/>
+                        </a:ln>
+                      </wps:spPr>
+                      <wps:txbx>
+                        <w:txbxContent>
+                          <w:p>
+                            <w:pPr>
+                              <w:jc w:val="center"/>
+                              <w:rPr>
+                                <w:rFonts w:ascii="Arial" w:hAnsi="Arial" w:cs="Arial"/>
+                                <w:b/>
+                                <w:bCs/>
+                                <w:lang w:val="id-ID"/>
+                              </w:rPr>
+                            </w:pPr>
+                            <w:r>
+                              <w:rPr>
+                                <w:rFonts w:ascii="Arial" w:hAnsi="Arial" w:cs="Arial"/>
+                                <w:b/>
+                                <w:bCs/>
+                                <w:lang w:val="id-ID"/>
+                              </w:rPr>
+                              <w:t>${no_pembiayaan}</w:t>
+                            </w:r>
+                          </w:p>
+                          <w:p>
+                            <w:pPr>
+                              <w:jc w:val="center"/>
+                              <w:rPr>
+                                <w:rFonts w:ascii="Arial" w:hAnsi="Arial" w:cs="Arial"/>
+                                <w:b/>
+                                <w:bCs/>
+                                <w:lang w:val="id-ID"/>
+                              </w:rPr>
+                            </w:pPr>
+                          </w:p>
+                        </w:txbxContent>
+                      </wps:txbx>
+                      <wps:bodyPr rot="0" vert="horz" wrap="square" lIns="91440" tIns="45720" rIns="91440" bIns="45720" anchor="t" anchorCtr="0" upright="1">
+                        <a:noAutofit/>
+                      </wps:bodyPr>
+                    </wps:wsp>
+                  </a:graphicData>
+                </a:graphic>
+                <wp14:sizeRelH relativeFrom="page">
+                  <wp14:pctWidth>0</wp14:pctWidth>
+                </wp14:sizeRelH>
+                <wp14:sizeRelV relativeFrom="page">
+                  <wp14:pctHeight>0</wp14:pctHeight>
+                </wp14:sizeRelV>
+              </wp:anchor>
+            </w:drawing>
+          </mc:Choice>
+          <mc:Fallback>
+            <w:pict>
+              <v:shape w14:anchorId="1BCE2CB4" id="Text Box 43" o:spid="_x0000_s1030" type="#_x0000_t202" style="position:absolute;margin-left:141pt;margin-top:1.65pt;width:192.2pt;height:27pt;z-index:251665920;visibility:visible;mso-wrap-style:square;mso-width-percent:0;mso-height-percent:0;mso-wrap-distance-left:9pt;mso-wrap-distance-top:0;mso-wrap-distance-right:9pt;mso-wrap-distance-bottom:0;mso-position-horizontal:right;mso-position-horizontal-relative:margin;mso-position-vertical:absolute;mso-position-vertical-relative:text;mso-width-percent:0;mso-height-percent:0;mso-width-relative:page;mso-height-relative:page;v-text-anchor:top" o:gfxdata="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">
+                <v:textbox>
+                  <w:txbxContent>
+                    <w:p>
+                      <w:pPr>
+                        <w:jc w:val="center"/>
+                        <w:rPr>
+                          <w:rFonts w:ascii="Arial" w:hAnsi="Arial" w:cs="Arial"/>
+                          <w:b/>
+                          <w:bCs/>
+                          <w:lang w:val="id-ID"/>
+                        </w:rPr>
+                      </w:pPr>
+                      <w:r>
+                        <w:rPr>
+                          <w:rFonts w:ascii="Arial" w:hAnsi="Arial" w:cs="Arial"/>
+                          <w:b/>
+                          <w:bCs/>
+                          <w:lang w:val="id-ID"/>
+                        </w:rPr>
+                        <w:t>${no_pembiayaan}</w:t>
+                      </w:r>
+                    </w:p>
+                    <w:p>
+                      <w:pPr>
+                        <w:jc w:val="center"/>
+                        <w:rPr>
+                          <w:rFonts w:ascii="Arial" w:hAnsi="Arial" w:cs="Arial"/>
+                          <w:b/>
+                          <w:bCs/>
+                          <w:lang w:val="id-ID"/>
+                        </w:rPr>
+                      </w:pPr>
+                    </w:p>
+                  </w:txbxContent>
+                </v:textbox>
+                <w10:wrap anchorx="margin"/>
+              </v:shape>
+            </w:pict>
+          </mc:Fallback>
+        </mc:AlternateContent>
+      </w:r>
+      <w:r>
+        <w:rPr>
+          <w:noProof/>
           <w:lang w:val="id-ID" w:eastAsia="id-ID"/>
         </w:rPr>
-        <w:lastRenderedPageBreak/>
         <w:drawing>
-          <wp:anchor distT="0" distB="0" distL="114300" distR="114300" simplePos="0" relativeHeight="251663872" behindDoc="1" locked="0" layoutInCell="1" allowOverlap="1" wp14:anchorId="7C5286E8" wp14:editId="56B52305">
+          <wp:anchor distT="0" distB="0" distL="114300" distR="114300" simplePos="0" relativeHeight="251663872" behindDoc="1" locked="0" layoutInCell="1" allowOverlap="1" wp14:anchorId="7C5286E8" wp14:editId="11F0C13B">
             <wp:simplePos x="0" y="0"/>
             <wp:positionH relativeFrom="column">
               <wp:posOffset>1146810</wp:posOffset>
@@ -10887,125 +13360,6 @@
           </wp:anchor>
         </w:drawing>
       </w:r>
-      <w:r>
-        <w:rPr>
-          <w:noProof/>
-        </w:rPr>
-        <mc:AlternateContent>
-          <mc:Choice Requires="wps">
-            <w:drawing>
-              <wp:anchor distT="0" distB="0" distL="114300" distR="114300" simplePos="0" relativeHeight="251653632" behindDoc="0" locked="0" layoutInCell="1" allowOverlap="1" wp14:anchorId="050E5D0F" wp14:editId="7E5938DD">
-                <wp:simplePos x="0" y="0"/>
-                <wp:positionH relativeFrom="column">
-                  <wp:posOffset>4316730</wp:posOffset>
-                </wp:positionH>
-                <wp:positionV relativeFrom="paragraph">
-                  <wp:posOffset>129540</wp:posOffset>
-                </wp:positionV>
-                <wp:extent cx="1506855" cy="342900"/>
-                <wp:effectExtent l="7620" t="13335" r="9525" b="5715"/>
-                <wp:wrapNone/>
-                <wp:docPr id="4" name="Text Box 97"/>
-                <wp:cNvGraphicFramePr>
-                  <a:graphicFrameLocks xmlns:a="http://schemas.openxmlformats.org/drawingml/2006/main"/>
-                </wp:cNvGraphicFramePr>
-                <a:graphic xmlns:a="http://schemas.openxmlformats.org/drawingml/2006/main">
-                  <a:graphicData uri="http://schemas.microsoft.com/office/word/2010/wordprocessingShape">
-                    <wps:wsp>
-                      <wps:cNvSpPr txBox="1">
-                        <a:spLocks noChangeArrowheads="1"/>
-                      </wps:cNvSpPr>
-                      <wps:spPr bwMode="auto">
-                        <a:xfrm>
-                          <a:off x="0" y="0"/>
-                          <a:ext cx="1506855" cy="342900"/>
-                        </a:xfrm>
-                        <a:prstGeom prst="rect">
-                          <a:avLst/>
-                        </a:prstGeom>
-                        <a:solidFill>
-                          <a:srgbClr val="FFFFFF"/>
-                        </a:solidFill>
-                        <a:ln w="9525">
-                          <a:solidFill>
-                            <a:srgbClr val="000000"/>
-                          </a:solidFill>
-                          <a:miter lim="800000"/>
-                          <a:headEnd/>
-                          <a:tailEnd/>
-                        </a:ln>
-                      </wps:spPr>
-                      <wps:txbx>
-                        <w:txbxContent>
-                          <w:p>
-                            <w:pPr>
-                              <w:jc w:val="center"/>
-                              <w:rPr>
-                                <w:rFonts w:ascii="Arial" w:hAnsi="Arial" w:cs="Arial"/>
-                                <w:b/>
-                                <w:bCs/>
-                                <w:lang w:val="id-ID"/>
-                              </w:rPr>
-                            </w:pPr>
-                            <w:r>
-                              <w:rPr>
-                                <w:rFonts w:ascii="Arial" w:hAnsi="Arial" w:cs="Arial"/>
-                                <w:b/>
-                                <w:bCs/>
-                                <w:lang w:val="id-ID"/>
-                              </w:rPr>
-                              <w:t>.................</w:t>
-                            </w:r>
-                          </w:p>
-                        </w:txbxContent>
-                      </wps:txbx>
-                      <wps:bodyPr rot="0" vert="horz" wrap="square" lIns="91440" tIns="45720" rIns="91440" bIns="45720" anchor="t" anchorCtr="0" upright="1">
-                        <a:noAutofit/>
-                      </wps:bodyPr>
-                    </wps:wsp>
-                  </a:graphicData>
-                </a:graphic>
-                <wp14:sizeRelH relativeFrom="page">
-                  <wp14:pctWidth>0</wp14:pctWidth>
-                </wp14:sizeRelH>
-                <wp14:sizeRelV relativeFrom="page">
-                  <wp14:pctHeight>0</wp14:pctHeight>
-                </wp14:sizeRelV>
-              </wp:anchor>
-            </w:drawing>
-          </mc:Choice>
-          <mc:Fallback>
-            <w:pict>
-              <v:shape w14:anchorId="050E5D0F" id="Text Box 97" o:spid="_x0000_s1030" type="#_x0000_t202" style="position:absolute;margin-left:339.9pt;margin-top:10.2pt;width:118.65pt;height:27pt;z-index:251653632;visibility:visible;mso-wrap-style:square;mso-width-percent:0;mso-height-percent:0;mso-wrap-distance-left:9pt;mso-wrap-distance-top:0;mso-wrap-distance-right:9pt;mso-wrap-distance-bottom:0;mso-position-horizontal:absolute;mso-position-horizontal-relative:text;mso-position-vertical:absolute;mso-position-vertical-relative:text;mso-width-percent:0;mso-height-percent:0;mso-width-relative:page;mso-height-relative:page;v-text-anchor:top" o:gfxdata="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">
-                <v:textbox>
-                  <w:txbxContent>
-                    <w:p>
-                      <w:pPr>
-                        <w:jc w:val="center"/>
-                        <w:rPr>
-                          <w:rFonts w:ascii="Arial" w:hAnsi="Arial" w:cs="Arial"/>
-                          <w:b/>
-                          <w:bCs/>
-                          <w:lang w:val="id-ID"/>
-                        </w:rPr>
-                      </w:pPr>
-                      <w:r>
-                        <w:rPr>
-                          <w:rFonts w:ascii="Arial" w:hAnsi="Arial" w:cs="Arial"/>
-                          <w:b/>
-                          <w:bCs/>
-                          <w:lang w:val="id-ID"/>
-                        </w:rPr>
-                        <w:t>.................</w:t>
-                      </w:r>
-                    </w:p>
-                  </w:txbxContent>
-                </v:textbox>
-              </v:shape>
-            </w:pict>
-          </mc:Fallback>
-        </mc:AlternateContent>
-      </w:r>
     </w:p>
     <w:p>
       <w:pPr>
@@ -11022,149 +13376,6 @@
           <w:lang w:val="sv-SE"/>
         </w:rPr>
       </w:pPr>
-      <w:r>
-        <w:rPr>
-          <w:noProof/>
-        </w:rPr>
-        <mc:AlternateContent>
-          <mc:Choice Requires="wps">
-            <w:drawing>
-              <wp:anchor distT="0" distB="0" distL="114300" distR="114300" simplePos="0" relativeHeight="251654656" behindDoc="0" locked="0" layoutInCell="1" allowOverlap="1" wp14:anchorId="1314B5C9" wp14:editId="5304AFA4">
-                <wp:simplePos x="0" y="0"/>
-                <wp:positionH relativeFrom="column">
-                  <wp:posOffset>4963160</wp:posOffset>
-                </wp:positionH>
-                <wp:positionV relativeFrom="paragraph">
-                  <wp:posOffset>155575</wp:posOffset>
-                </wp:positionV>
-                <wp:extent cx="1078230" cy="125095"/>
-                <wp:effectExtent l="0" t="0" r="1270" b="0"/>
-                <wp:wrapNone/>
-                <wp:docPr id="3" name="Text Box 99"/>
-                <wp:cNvGraphicFramePr>
-                  <a:graphicFrameLocks xmlns:a="http://schemas.openxmlformats.org/drawingml/2006/main"/>
-                </wp:cNvGraphicFramePr>
-                <a:graphic xmlns:a="http://schemas.openxmlformats.org/drawingml/2006/main">
-                  <a:graphicData uri="http://schemas.microsoft.com/office/word/2010/wordprocessingShape">
-                    <wps:wsp>
-                      <wps:cNvSpPr txBox="1">
-                        <a:spLocks noChangeArrowheads="1"/>
-                      </wps:cNvSpPr>
-                      <wps:spPr bwMode="auto">
-                        <a:xfrm>
-                          <a:off x="0" y="0"/>
-                          <a:ext cx="1078230" cy="125095"/>
-                        </a:xfrm>
-                        <a:prstGeom prst="rect">
-                          <a:avLst/>
-                        </a:prstGeom>
-                        <a:noFill/>
-                        <a:ln>
-                          <a:noFill/>
-                        </a:ln>
-                        <a:extLst>
-                          <a:ext uri="{909E8E84-426E-40DD-AFC4-6F175D3DCCD1}">
-                            <a14:hiddenFill xmlns:a14="http://schemas.microsoft.com/office/drawing/2010/main">
-                              <a:solidFill>
-                                <a:srgbClr val="FFFFFF"/>
-                              </a:solidFill>
-                            </a14:hiddenFill>
-                          </a:ext>
-                          <a:ext uri="{91240B29-F687-4F45-9708-019B960494DF}">
-                            <a14:hiddenLine xmlns:a14="http://schemas.microsoft.com/office/drawing/2010/main" w="9525">
-                              <a:solidFill>
-                                <a:srgbClr val="000000"/>
-                              </a:solidFill>
-                              <a:miter lim="800000"/>
-                              <a:headEnd/>
-                              <a:tailEnd/>
-                            </a14:hiddenLine>
-                          </a:ext>
-                        </a:extLst>
-                      </wps:spPr>
-                      <wps:txbx>
-                        <w:txbxContent>
-                          <w:p>
-                            <w:pPr>
-                              <w:jc w:val="center"/>
-                              <w:rPr>
-                                <w:rFonts w:ascii="Arial" w:hAnsi="Arial" w:cs="Arial"/>
-                                <w:sz w:val="16"/>
-                                <w:szCs w:val="16"/>
-                              </w:rPr>
-                            </w:pPr>
-                            <w:r>
-                              <w:rPr>
-                                <w:rFonts w:ascii="Arial" w:hAnsi="Arial" w:cs="Arial"/>
-                                <w:sz w:val="16"/>
-                                <w:szCs w:val="16"/>
-                              </w:rPr>
-                              <w:t>Form mmu-</w:t>
-                            </w:r>
-                            <w:r>
-                              <w:rPr>
-                                <w:rFonts w:ascii="Arial" w:hAnsi="Arial" w:cs="Arial"/>
-                                <w:sz w:val="16"/>
-                                <w:szCs w:val="16"/>
-                              </w:rPr>
-                              <w:t>41</w:t>
-                            </w:r>
-                          </w:p>
-                        </w:txbxContent>
-                      </wps:txbx>
-                      <wps:bodyPr rot="0" vert="horz" wrap="square" lIns="0" tIns="0" rIns="0" bIns="0" anchor="t" anchorCtr="0" upright="1">
-                        <a:noAutofit/>
-                      </wps:bodyPr>
-                    </wps:wsp>
-                  </a:graphicData>
-                </a:graphic>
-                <wp14:sizeRelH relativeFrom="page">
-                  <wp14:pctWidth>0</wp14:pctWidth>
-                </wp14:sizeRelH>
-                <wp14:sizeRelV relativeFrom="page">
-                  <wp14:pctHeight>0</wp14:pctHeight>
-                </wp14:sizeRelV>
-              </wp:anchor>
-            </w:drawing>
-          </mc:Choice>
-          <mc:Fallback>
-            <w:pict>
-              <v:shape w14:anchorId="1314B5C9" id="Text Box 99" o:spid="_x0000_s1031" type="#_x0000_t202" style="position:absolute;margin-left:390.8pt;margin-top:12.25pt;width:84.9pt;height:9.85pt;z-index:251654656;visibility:visible;mso-wrap-style:square;mso-width-percent:0;mso-height-percent:0;mso-wrap-distance-left:9pt;mso-wrap-distance-top:0;mso-wrap-distance-right:9pt;mso-wrap-distance-bottom:0;mso-position-horizontal:absolute;mso-position-horizontal-relative:text;mso-position-vertical:absolute;mso-position-vertical-relative:text;mso-width-percent:0;mso-height-percent:0;mso-width-relative:page;mso-height-relative:page;v-text-anchor:top" o:gfxdata="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" filled="f" stroked="f">
-                <v:textbox inset="0,0,0,0">
-                  <w:txbxContent>
-                    <w:p>
-                      <w:pPr>
-                        <w:jc w:val="center"/>
-                        <w:rPr>
-                          <w:rFonts w:ascii="Arial" w:hAnsi="Arial" w:cs="Arial"/>
-                          <w:sz w:val="16"/>
-                          <w:szCs w:val="16"/>
-                        </w:rPr>
-                      </w:pPr>
-                      <w:r>
-                        <w:rPr>
-                          <w:rFonts w:ascii="Arial" w:hAnsi="Arial" w:cs="Arial"/>
-                          <w:sz w:val="16"/>
-                          <w:szCs w:val="16"/>
-                        </w:rPr>
-                        <w:t>Form mmu-</w:t>
-                      </w:r>
-                      <w:r>
-                        <w:rPr>
-                          <w:rFonts w:ascii="Arial" w:hAnsi="Arial" w:cs="Arial"/>
-                          <w:sz w:val="16"/>
-                          <w:szCs w:val="16"/>
-                        </w:rPr>
-                        <w:t>41</w:t>
-                      </w:r>
-                    </w:p>
-                  </w:txbxContent>
-                </v:textbox>
-              </v:shape>
-            </w:pict>
-          </mc:Fallback>
-        </mc:AlternateContent>
-      </w:r>
     </w:p>
     <w:p>
       <w:pPr>
@@ -11535,13 +13746,51 @@
                               </w:rPr>
                               <w:tab/>
                             </w:r>
+                            <w:proofErr w:type="spellStart"/>
+                            <w:proofErr w:type="gramStart"/>
                             <w:r>
                               <w:rPr>
                                 <w:rFonts w:ascii="Arial" w:hAnsi="Arial" w:cs="Arial"/>
                                 <w:sz w:val="22"/>
                                 <w:szCs w:val="22"/>
                               </w:rPr>
-                              <w:t xml:space="preserve">Berupa : ${barang_titipan} </w:t>
+                              <w:t>Berupa</w:t>
+                            </w:r>
+                            <w:proofErr w:type="spellEnd"/>
+                            <w:r>
+                              <w:rPr>
+                                <w:rFonts w:ascii="Arial" w:hAnsi="Arial" w:cs="Arial"/>
+                                <w:sz w:val="22"/>
+                                <w:szCs w:val="22"/>
+                              </w:rPr>
+                              <w:t xml:space="preserve"> :</w:t>
+                            </w:r>
+                            <w:proofErr w:type="gramEnd"/>
+                            <w:r>
+                              <w:rPr>
+                                <w:rFonts w:ascii="Arial" w:hAnsi="Arial" w:cs="Arial"/>
+                                <w:sz w:val="22"/>
+                                <w:szCs w:val="22"/>
+                              </w:rPr>
+                              <w:t xml:space="preserve"> ${</w:t>
+                            </w:r>
+                            <w:proofErr w:type="spellStart"/>
+                            <w:r>
+                              <w:rPr>
+                                <w:rFonts w:ascii="Arial" w:hAnsi="Arial" w:cs="Arial"/>
+                                <w:sz w:val="22"/>
+                                <w:szCs w:val="22"/>
+                              </w:rPr>
+                              <w:t>barang_titipan</w:t>
+                            </w:r>
+                            <w:proofErr w:type="spellEnd"/>
+                            <w:r>
+                              <w:rPr>
+                                <w:rFonts w:ascii="Arial" w:hAnsi="Arial" w:cs="Arial"/>
+                                <w:sz w:val="22"/>
+                                <w:szCs w:val="22"/>
+                              </w:rPr>
+                              <w:t xml:space="preserve">} </w:t>
                             </w:r>
                           </w:p>
                           <w:tbl>
@@ -11593,7 +13842,25 @@
                                       <w:sz w:val="22"/>
                                       <w:szCs w:val="22"/>
                                     </w:rPr>
-                                    <w:t>${barang_titipan_desc_title}</w:t>
+                                    <w:t>${</w:t>
+                                  </w:r>
+                                  <w:proofErr w:type="spellStart"/>
+                                  <w:r>
+                                    <w:rPr>
+                                      <w:rFonts w:ascii="Arial" w:hAnsi="Arial" w:cs="Arial"/>
+                                      <w:sz w:val="22"/>
+                                      <w:szCs w:val="22"/>
+                                    </w:rPr>
+                                    <w:t>barang_titipan_desc_title</w:t>
+                                  </w:r>
+                                  <w:proofErr w:type="spellEnd"/>
+                                  <w:r>
+                                    <w:rPr>
+                                      <w:rFonts w:ascii="Arial" w:hAnsi="Arial" w:cs="Arial"/>
+                                      <w:sz w:val="22"/>
+                                      <w:szCs w:val="22"/>
+                                    </w:rPr>
+                                    <w:t>}</w:t>
                                   </w:r>
                                 </w:p>
                               </w:tc>
@@ -11651,7 +13918,25 @@
                                       <w:sz w:val="22"/>
                                       <w:szCs w:val="22"/>
                                     </w:rPr>
-                                    <w:t>${barang_titipan_desc_content}</w:t>
+                                    <w:t>${</w:t>
+                                  </w:r>
+                                  <w:proofErr w:type="spellStart"/>
+                                  <w:r>
+                                    <w:rPr>
+                                      <w:rFonts w:ascii="Arial" w:hAnsi="Arial" w:cs="Arial"/>
+                                      <w:sz w:val="22"/>
+                                      <w:szCs w:val="22"/>
+                                    </w:rPr>
+                                    <w:t>barang_titipan_desc_content</w:t>
+                                  </w:r>
+                                  <w:proofErr w:type="spellEnd"/>
+                                  <w:r>
+                                    <w:rPr>
+                                      <w:rFonts w:ascii="Arial" w:hAnsi="Arial" w:cs="Arial"/>
+                                      <w:sz w:val="22"/>
+                                      <w:szCs w:val="22"/>
+                                    </w:rPr>
+                                    <w:t>}</w:t>
                                   </w:r>
                                 </w:p>
                               </w:tc>
@@ -11689,7 +13974,7 @@
           </mc:Choice>
           <mc:Fallback>
             <w:pict>
-              <v:shape w14:anchorId="241F27EC" id="Text Box 102" o:spid="_x0000_s1032" type="#_x0000_t202" style="position:absolute;margin-left:-8.2pt;margin-top:5pt;width:483.3pt;height:263.05pt;z-index:251656704;visibility:visible;mso-wrap-style:square;mso-width-percent:0;mso-height-percent:0;mso-wrap-distance-left:9pt;mso-wrap-distance-top:0;mso-wrap-distance-right:9pt;mso-wrap-distance-bottom:0;mso-position-horizontal:absolute;mso-position-horizontal-relative:text;mso-position-vertical:absolute;mso-position-vertical-relative:text;mso-width-percent:0;mso-height-percent:0;mso-width-relative:page;mso-height-relative:page;v-text-anchor:top" o:gfxdata="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" stroked="f" strokeweight="2pt">
+              <v:shape w14:anchorId="241F27EC" id="Text Box 102" o:spid="_x0000_s1031" type="#_x0000_t202" style="position:absolute;margin-left:-8.2pt;margin-top:5pt;width:483.3pt;height:263.05pt;z-index:251656704;visibility:visible;mso-wrap-style:square;mso-width-percent:0;mso-height-percent:0;mso-wrap-distance-left:9pt;mso-wrap-distance-top:0;mso-wrap-distance-right:9pt;mso-wrap-distance-bottom:0;mso-position-horizontal:absolute;mso-position-horizontal-relative:text;mso-position-vertical:absolute;mso-position-vertical-relative:text;mso-width-percent:0;mso-height-percent:0;mso-width-relative:page;mso-height-relative:page;v-text-anchor:top" o:gfxdata="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" stroked="f" strokeweight="2pt">
                 <v:textbox>
                   <w:txbxContent>
                     <w:p>
@@ -11895,13 +14180,51 @@
                         </w:rPr>
                         <w:tab/>
                       </w:r>
+                      <w:proofErr w:type="spellStart"/>
+                      <w:proofErr w:type="gramStart"/>
                       <w:r>
                         <w:rPr>
                           <w:rFonts w:ascii="Arial" w:hAnsi="Arial" w:cs="Arial"/>
                           <w:sz w:val="22"/>
                           <w:szCs w:val="22"/>
                         </w:rPr>
-                        <w:t xml:space="preserve">Berupa : ${barang_titipan} </w:t>
+                        <w:t>Berupa</w:t>
+                      </w:r>
+                      <w:proofErr w:type="spellEnd"/>
+                      <w:r>
+                        <w:rPr>
+                          <w:rFonts w:ascii="Arial" w:hAnsi="Arial" w:cs="Arial"/>
+                          <w:sz w:val="22"/>
+                          <w:szCs w:val="22"/>
+                        </w:rPr>
+                        <w:t xml:space="preserve"> :</w:t>
+                      </w:r>
+                      <w:proofErr w:type="gramEnd"/>
+                      <w:r>
+                        <w:rPr>
+                          <w:rFonts w:ascii="Arial" w:hAnsi="Arial" w:cs="Arial"/>
+                          <w:sz w:val="22"/>
+                          <w:szCs w:val="22"/>
+                        </w:rPr>
+                        <w:t xml:space="preserve"> ${</w:t>
+                      </w:r>
+                      <w:proofErr w:type="spellStart"/>
+                      <w:r>
+                        <w:rPr>
+                          <w:rFonts w:ascii="Arial" w:hAnsi="Arial" w:cs="Arial"/>
+                          <w:sz w:val="22"/>
+                          <w:szCs w:val="22"/>
+                        </w:rPr>
+                        <w:t>barang_titipan</w:t>
+                      </w:r>
+                      <w:proofErr w:type="spellEnd"/>
+                      <w:r>
+                        <w:rPr>
+                          <w:rFonts w:ascii="Arial" w:hAnsi="Arial" w:cs="Arial"/>
+                          <w:sz w:val="22"/>
+                          <w:szCs w:val="22"/>
+                        </w:rPr>
+                        <w:t xml:space="preserve">} </w:t>
                       </w:r>
                     </w:p>
                     <w:tbl>
@@ -11953,7 +14276,25 @@
                                 <w:sz w:val="22"/>
                                 <w:szCs w:val="22"/>
                               </w:rPr>
-                              <w:t>${barang_titipan_desc_title}</w:t>
+                              <w:t>${</w:t>
+                            </w:r>
+                            <w:proofErr w:type="spellStart"/>
+                            <w:r>
+                              <w:rPr>
+                                <w:rFonts w:ascii="Arial" w:hAnsi="Arial" w:cs="Arial"/>
+                                <w:sz w:val="22"/>
+                                <w:szCs w:val="22"/>
+                              </w:rPr>
+                              <w:t>barang_titipan_desc_title</w:t>
+                            </w:r>
+                            <w:proofErr w:type="spellEnd"/>
+                            <w:r>
+                              <w:rPr>
+                                <w:rFonts w:ascii="Arial" w:hAnsi="Arial" w:cs="Arial"/>
+                                <w:sz w:val="22"/>
+                                <w:szCs w:val="22"/>
+                              </w:rPr>
+                              <w:t>}</w:t>
                             </w:r>
                           </w:p>
                         </w:tc>
@@ -12011,7 +14352,25 @@
                                 <w:sz w:val="22"/>
                                 <w:szCs w:val="22"/>
                               </w:rPr>
-                              <w:t>${barang_titipan_desc_content}</w:t>
+                              <w:t>${</w:t>
+                            </w:r>
+                            <w:proofErr w:type="spellStart"/>
+                            <w:r>
+                              <w:rPr>
+                                <w:rFonts w:ascii="Arial" w:hAnsi="Arial" w:cs="Arial"/>
+                                <w:sz w:val="22"/>
+                                <w:szCs w:val="22"/>
+                              </w:rPr>
+                              <w:t>barang_titipan_desc_content</w:t>
+                            </w:r>
+                            <w:proofErr w:type="spellEnd"/>
+                            <w:r>
+                              <w:rPr>
+                                <w:rFonts w:ascii="Arial" w:hAnsi="Arial" w:cs="Arial"/>
+                                <w:sz w:val="22"/>
+                                <w:szCs w:val="22"/>
+                              </w:rPr>
+                              <w:t>}</w:t>
                             </w:r>
                           </w:p>
                         </w:tc>

</xml_diff>